<commit_message>
Yay no internet......  Added some managers, some models, some documents aka all the good stuff
</commit_message>
<xml_diff>
--- a/Documentatie/Acceptatie Test Plan, Guus Hamm.docx
+++ b/Documentatie/Acceptatie Test Plan, Guus Hamm.docx
@@ -5,7 +5,9 @@
     <w:sdt>
       <w:sdtPr>
         <w:rPr>
+          <w:rFonts w:eastAsiaTheme="minorHAnsi"/>
           <w:color w:val="5B9BD5" w:themeColor="accent1"/>
+          <w:lang w:eastAsia="en-US"/>
         </w:rPr>
         <w:id w:val="-1129551498"/>
         <w:docPartObj>
@@ -15,9 +17,7 @@
       </w:sdtPr>
       <w:sdtEndPr>
         <w:rPr>
-          <w:rFonts w:eastAsiaTheme="minorHAnsi"/>
           <w:color w:val="auto"/>
-          <w:lang w:eastAsia="en-US"/>
         </w:rPr>
       </w:sdtEndPr>
       <w:sdtContent>
@@ -170,6 +170,7 @@
             <w:dataBinding w:prefixMappings="xmlns:ns0='http://purl.org/dc/elements/1.1/' xmlns:ns1='http://schemas.openxmlformats.org/package/2006/metadata/core-properties' " w:xpath="/ns1:coreProperties[1]/ns0:subject[1]" w:storeItemID="{6C3C8BC8-F283-45AE-878A-BAB7291924A1}"/>
             <w:text/>
           </w:sdtPr>
+          <w:sdtEndPr/>
           <w:sdtContent>
             <w:p>
               <w:pPr>
@@ -284,6 +285,7 @@
                                     <w:calendar w:val="gregorian"/>
                                   </w:date>
                                 </w:sdtPr>
+                                <w:sdtEndPr/>
                                 <w:sdtContent>
                                   <w:p>
                                     <w:pPr>
@@ -330,6 +332,7 @@
                                     <w:dataBinding w:prefixMappings="xmlns:ns0='http://schemas.openxmlformats.org/officeDocument/2006/extended-properties' " w:xpath="/ns0:Properties[1]/ns0:Company[1]" w:storeItemID="{6668398D-A668-4E3E-A5EB-62B293D839F1}"/>
                                     <w:text/>
                                   </w:sdtPr>
+                                  <w:sdtEndPr/>
                                   <w:sdtContent>
                                     <w:r>
                                       <w:rPr>
@@ -537,7 +540,11 @@
     <w:sdt>
       <w:sdtPr>
         <w:rPr>
-          <w:lang w:val="nl-NL"/>
+          <w:rFonts w:asciiTheme="minorHAnsi" w:eastAsiaTheme="minorHAnsi" w:hAnsiTheme="minorHAnsi" w:cstheme="minorBidi"/>
+          <w:color w:val="auto"/>
+          <w:sz w:val="22"/>
+          <w:szCs w:val="22"/>
+          <w:lang w:val="nl-NL" w:eastAsia="en-US"/>
         </w:rPr>
         <w:id w:val="-1263764094"/>
         <w:docPartObj>
@@ -547,13 +554,8 @@
       </w:sdtPr>
       <w:sdtEndPr>
         <w:rPr>
-          <w:rFonts w:asciiTheme="minorHAnsi" w:eastAsiaTheme="minorHAnsi" w:hAnsiTheme="minorHAnsi" w:cstheme="minorBidi"/>
           <w:b/>
           <w:bCs/>
-          <w:color w:val="auto"/>
-          <w:sz w:val="22"/>
-          <w:szCs w:val="22"/>
-          <w:lang w:eastAsia="en-US"/>
         </w:rPr>
       </w:sdtEndPr>
       <w:sdtContent>
@@ -1144,21 +1146,23 @@
       <w:r>
         <w:br w:type="page"/>
       </w:r>
-      <w:bookmarkStart w:id="0" w:name="_GoBack"/>
-      <w:bookmarkEnd w:id="0"/>
     </w:p>
     <w:p>
       <w:pPr>
         <w:pStyle w:val="Kop1"/>
+        <w:rPr>
+          <w:lang w:val="nl-NL"/>
+        </w:rPr>
       </w:pPr>
-      <w:bookmarkStart w:id="1" w:name="_Toc422923158"/>
-      <w:proofErr w:type="spellStart"/>
+      <w:bookmarkStart w:id="0" w:name="_Toc422923158"/>
       <w:r>
+        <w:rPr>
+          <w:lang w:val="nl-NL"/>
+        </w:rPr>
         <w:lastRenderedPageBreak/>
         <w:t>Inleiding</w:t>
       </w:r>
-      <w:bookmarkEnd w:id="1"/>
-      <w:proofErr w:type="spellEnd"/>
+      <w:bookmarkEnd w:id="0"/>
     </w:p>
     <w:p>
       <w:pPr>
@@ -1212,14 +1216,14 @@
           <w:lang w:val="nl-NL"/>
         </w:rPr>
       </w:pPr>
-      <w:bookmarkStart w:id="2" w:name="_Toc422923159"/>
+      <w:bookmarkStart w:id="1" w:name="_Toc422923159"/>
       <w:r>
         <w:rPr>
           <w:lang w:val="nl-NL"/>
         </w:rPr>
         <w:t>Verantwoording testgebied</w:t>
       </w:r>
-      <w:bookmarkEnd w:id="2"/>
+      <w:bookmarkEnd w:id="1"/>
     </w:p>
     <w:p>
       <w:pPr>
@@ -1259,14 +1263,14 @@
           <w:lang w:val="nl-NL"/>
         </w:rPr>
       </w:pPr>
-      <w:bookmarkStart w:id="3" w:name="_Toc422923160"/>
+      <w:bookmarkStart w:id="2" w:name="_Toc422923160"/>
       <w:r>
         <w:rPr>
           <w:lang w:val="nl-NL"/>
         </w:rPr>
         <w:t>Acceptatiecriteria</w:t>
       </w:r>
-      <w:bookmarkEnd w:id="3"/>
+      <w:bookmarkEnd w:id="2"/>
     </w:p>
     <w:p>
       <w:pPr>
@@ -1288,14 +1292,14 @@
           <w:lang w:val="nl-NL"/>
         </w:rPr>
       </w:pPr>
-      <w:bookmarkStart w:id="4" w:name="_Toc422923161"/>
+      <w:bookmarkStart w:id="3" w:name="_Toc422923161"/>
       <w:r>
         <w:rPr>
           <w:lang w:val="nl-NL"/>
         </w:rPr>
         <w:t>Test omgeving</w:t>
       </w:r>
-      <w:bookmarkEnd w:id="4"/>
+      <w:bookmarkEnd w:id="3"/>
     </w:p>
     <w:p>
       <w:pPr>
@@ -1365,7 +1369,7 @@
           <w:lang w:val="nl-NL"/>
         </w:rPr>
       </w:pPr>
-      <w:bookmarkStart w:id="5" w:name="_Toc422923162"/>
+      <w:bookmarkStart w:id="4" w:name="_Toc422923162"/>
       <w:r>
         <w:rPr>
           <w:lang w:val="nl-NL"/>
@@ -1373,7 +1377,7 @@
         <w:lastRenderedPageBreak/>
         <w:t>Tests</w:t>
       </w:r>
-      <w:bookmarkEnd w:id="5"/>
+      <w:bookmarkEnd w:id="4"/>
     </w:p>
     <w:p>
       <w:pPr>
@@ -1382,14 +1386,14 @@
           <w:lang w:val="nl-NL"/>
         </w:rPr>
       </w:pPr>
-      <w:bookmarkStart w:id="6" w:name="_Toc422923163"/>
+      <w:bookmarkStart w:id="5" w:name="_Toc422923163"/>
       <w:r>
         <w:rPr>
           <w:lang w:val="nl-NL"/>
         </w:rPr>
         <w:t>Test Cases</w:t>
       </w:r>
-      <w:bookmarkEnd w:id="6"/>
+      <w:bookmarkEnd w:id="5"/>
     </w:p>
     <w:tbl>
       <w:tblPr>
@@ -1440,7 +1444,19 @@
               <w:rPr>
                 <w:lang w:val="nl-NL"/>
               </w:rPr>
-              <w:t>Testomschrijving</w:t>
+              <w:t>Test</w:t>
+            </w:r>
+            <w:r>
+              <w:rPr>
+                <w:lang w:val="nl-NL"/>
+              </w:rPr>
+              <w:t xml:space="preserve"> </w:t>
+            </w:r>
+            <w:r>
+              <w:rPr>
+                <w:lang w:val="nl-NL"/>
+              </w:rPr>
+              <w:t>omschrijving</w:t>
             </w:r>
           </w:p>
         </w:tc>
@@ -1479,6 +1495,12 @@
                 <w:lang w:val="nl-NL"/>
               </w:rPr>
             </w:pPr>
+            <w:r>
+              <w:rPr>
+                <w:lang w:val="nl-NL"/>
+              </w:rPr>
+              <w:t>M1_A</w:t>
+            </w:r>
           </w:p>
         </w:tc>
         <w:tc>
@@ -1492,6 +1514,12 @@
                 <w:lang w:val="nl-NL"/>
               </w:rPr>
             </w:pPr>
+            <w:r>
+              <w:rPr>
+                <w:lang w:val="nl-NL"/>
+              </w:rPr>
+              <w:t>Er is een schip beschikbaar met de juiste bemanning</w:t>
+            </w:r>
           </w:p>
         </w:tc>
         <w:tc>
@@ -1505,6 +1533,12 @@
                 <w:lang w:val="nl-NL"/>
               </w:rPr>
             </w:pPr>
+            <w:r>
+              <w:rPr>
+                <w:lang w:val="nl-NL"/>
+              </w:rPr>
+              <w:t>Het dichtstbijzijnde schip wordt geselecteerd</w:t>
+            </w:r>
           </w:p>
         </w:tc>
       </w:tr>
@@ -1520,6 +1554,12 @@
                 <w:lang w:val="nl-NL"/>
               </w:rPr>
             </w:pPr>
+            <w:r>
+              <w:rPr>
+                <w:lang w:val="nl-NL"/>
+              </w:rPr>
+              <w:t>M1_B</w:t>
+            </w:r>
           </w:p>
         </w:tc>
         <w:tc>
@@ -1533,6 +1573,12 @@
                 <w:lang w:val="nl-NL"/>
               </w:rPr>
             </w:pPr>
+            <w:r>
+              <w:rPr>
+                <w:lang w:val="nl-NL"/>
+              </w:rPr>
+              <w:t>Er is geen schip beschikbaar</w:t>
+            </w:r>
           </w:p>
         </w:tc>
         <w:tc>
@@ -1546,6 +1592,12 @@
                 <w:lang w:val="nl-NL"/>
               </w:rPr>
             </w:pPr>
+            <w:r>
+              <w:rPr>
+                <w:lang w:val="nl-NL"/>
+              </w:rPr>
+              <w:t>Een melding laat zien dat er geen schip beschikbaar is</w:t>
+            </w:r>
           </w:p>
         </w:tc>
       </w:tr>
@@ -1564,6 +1616,12 @@
                 <w:lang w:val="nl-NL"/>
               </w:rPr>
             </w:pPr>
+            <w:r>
+              <w:rPr>
+                <w:lang w:val="nl-NL"/>
+              </w:rPr>
+              <w:t>M1_C</w:t>
+            </w:r>
           </w:p>
         </w:tc>
         <w:tc>
@@ -1577,6 +1635,12 @@
                 <w:lang w:val="nl-NL"/>
               </w:rPr>
             </w:pPr>
+            <w:r>
+              <w:rPr>
+                <w:lang w:val="nl-NL"/>
+              </w:rPr>
+              <w:t>Er is een schip beschikbaar zonder de juiste bemanning</w:t>
+            </w:r>
           </w:p>
         </w:tc>
         <w:tc>
@@ -1590,6 +1654,1386 @@
                 <w:lang w:val="nl-NL"/>
               </w:rPr>
             </w:pPr>
+            <w:r>
+              <w:rPr>
+                <w:lang w:val="nl-NL"/>
+              </w:rPr>
+              <w:t xml:space="preserve">Een melding laat zien dat er </w:t>
+            </w:r>
+            <w:r>
+              <w:rPr>
+                <w:lang w:val="nl-NL"/>
+              </w:rPr>
+              <w:t>een schip beschikbaar is</w:t>
+            </w:r>
+            <w:r>
+              <w:rPr>
+                <w:lang w:val="nl-NL"/>
+              </w:rPr>
+              <w:t xml:space="preserve"> maar dat deze niet de juiste bemanning heeft.</w:t>
+            </w:r>
+          </w:p>
+        </w:tc>
+      </w:tr>
+      <w:tr>
+        <w:tc>
+          <w:tcPr>
+            <w:cnfStyle w:val="001000000000" w:firstRow="0" w:lastRow="0" w:firstColumn="1" w:lastColumn="0" w:oddVBand="0" w:evenVBand="0" w:oddHBand="0" w:evenHBand="0" w:firstRowFirstColumn="0" w:firstRowLastColumn="0" w:lastRowFirstColumn="0" w:lastRowLastColumn="0"/>
+            <w:tcW w:w="1271" w:type="dxa"/>
+          </w:tcPr>
+          <w:p>
+            <w:pPr>
+              <w:rPr>
+                <w:lang w:val="nl-NL"/>
+              </w:rPr>
+            </w:pPr>
+            <w:r>
+              <w:rPr>
+                <w:lang w:val="nl-NL"/>
+              </w:rPr>
+              <w:t>M1_D</w:t>
+            </w:r>
+          </w:p>
+        </w:tc>
+        <w:tc>
+          <w:tcPr>
+            <w:tcW w:w="3969" w:type="dxa"/>
+          </w:tcPr>
+          <w:p>
+            <w:pPr>
+              <w:cnfStyle w:val="000000000000" w:firstRow="0" w:lastRow="0" w:firstColumn="0" w:lastColumn="0" w:oddVBand="0" w:evenVBand="0" w:oddHBand="0" w:evenHBand="0" w:firstRowFirstColumn="0" w:firstRowLastColumn="0" w:lastRowFirstColumn="0" w:lastRowLastColumn="0"/>
+              <w:rPr>
+                <w:lang w:val="nl-NL"/>
+              </w:rPr>
+            </w:pPr>
+            <w:r>
+              <w:rPr>
+                <w:lang w:val="nl-NL"/>
+              </w:rPr>
+              <w:t>2 schepen zijn even dichtbij</w:t>
+            </w:r>
+          </w:p>
+        </w:tc>
+        <w:tc>
+          <w:tcPr>
+            <w:tcW w:w="3776" w:type="dxa"/>
+          </w:tcPr>
+          <w:p>
+            <w:pPr>
+              <w:cnfStyle w:val="000000000000" w:firstRow="0" w:lastRow="0" w:firstColumn="0" w:lastColumn="0" w:oddVBand="0" w:evenVBand="0" w:oddHBand="0" w:evenHBand="0" w:firstRowFirstColumn="0" w:firstRowLastColumn="0" w:lastRowFirstColumn="0" w:lastRowLastColumn="0"/>
+              <w:rPr>
+                <w:lang w:val="nl-NL"/>
+              </w:rPr>
+            </w:pPr>
+            <w:r>
+              <w:rPr>
+                <w:lang w:val="nl-NL"/>
+              </w:rPr>
+              <w:t>Een schip wordt geselecteerd</w:t>
+            </w:r>
+          </w:p>
+        </w:tc>
+      </w:tr>
+      <w:tr>
+        <w:trPr>
+          <w:cnfStyle w:val="000000100000" w:firstRow="0" w:lastRow="0" w:firstColumn="0" w:lastColumn="0" w:oddVBand="0" w:evenVBand="0" w:oddHBand="1" w:evenHBand="0" w:firstRowFirstColumn="0" w:firstRowLastColumn="0" w:lastRowFirstColumn="0" w:lastRowLastColumn="0"/>
+        </w:trPr>
+        <w:tc>
+          <w:tcPr>
+            <w:cnfStyle w:val="001000000000" w:firstRow="0" w:lastRow="0" w:firstColumn="1" w:lastColumn="0" w:oddVBand="0" w:evenVBand="0" w:oddHBand="0" w:evenHBand="0" w:firstRowFirstColumn="0" w:firstRowLastColumn="0" w:lastRowFirstColumn="0" w:lastRowLastColumn="0"/>
+            <w:tcW w:w="1271" w:type="dxa"/>
+          </w:tcPr>
+          <w:p>
+            <w:pPr>
+              <w:rPr>
+                <w:lang w:val="nl-NL"/>
+              </w:rPr>
+            </w:pPr>
+            <w:r>
+              <w:rPr>
+                <w:lang w:val="nl-NL"/>
+              </w:rPr>
+              <w:t>M2_A</w:t>
+            </w:r>
+          </w:p>
+        </w:tc>
+        <w:tc>
+          <w:tcPr>
+            <w:tcW w:w="3969" w:type="dxa"/>
+          </w:tcPr>
+          <w:p>
+            <w:pPr>
+              <w:cnfStyle w:val="000000100000" w:firstRow="0" w:lastRow="0" w:firstColumn="0" w:lastColumn="0" w:oddVBand="0" w:evenVBand="0" w:oddHBand="1" w:evenHBand="0" w:firstRowFirstColumn="0" w:firstRowLastColumn="0" w:lastRowFirstColumn="0" w:lastRowLastColumn="0"/>
+              <w:rPr>
+                <w:lang w:val="nl-NL"/>
+              </w:rPr>
+            </w:pPr>
+            <w:r>
+              <w:rPr>
+                <w:lang w:val="nl-NL"/>
+              </w:rPr>
+              <w:t xml:space="preserve">Er wordt een </w:t>
+            </w:r>
+            <w:proofErr w:type="spellStart"/>
+            <w:r>
+              <w:rPr>
+                <w:lang w:val="nl-NL"/>
+              </w:rPr>
+              <w:t>sin</w:t>
+            </w:r>
+            <w:proofErr w:type="spellEnd"/>
+            <w:r>
+              <w:rPr>
+                <w:lang w:val="nl-NL"/>
+              </w:rPr>
+              <w:t xml:space="preserve"> missie gestart met een beschikbare schip</w:t>
+            </w:r>
+          </w:p>
+        </w:tc>
+        <w:tc>
+          <w:tcPr>
+            <w:tcW w:w="3776" w:type="dxa"/>
+          </w:tcPr>
+          <w:p>
+            <w:pPr>
+              <w:cnfStyle w:val="000000100000" w:firstRow="0" w:lastRow="0" w:firstColumn="0" w:lastColumn="0" w:oddVBand="0" w:evenVBand="0" w:oddHBand="1" w:evenHBand="0" w:firstRowFirstColumn="0" w:firstRowLastColumn="0" w:lastRowFirstColumn="0" w:lastRowLastColumn="0"/>
+              <w:rPr>
+                <w:lang w:val="nl-NL"/>
+              </w:rPr>
+            </w:pPr>
+            <w:r>
+              <w:rPr>
+                <w:lang w:val="nl-NL"/>
+              </w:rPr>
+              <w:t xml:space="preserve">Een </w:t>
+            </w:r>
+            <w:proofErr w:type="spellStart"/>
+            <w:r>
+              <w:rPr>
+                <w:lang w:val="nl-NL"/>
+              </w:rPr>
+              <w:t>sin</w:t>
+            </w:r>
+            <w:proofErr w:type="spellEnd"/>
+            <w:r>
+              <w:rPr>
+                <w:lang w:val="nl-NL"/>
+              </w:rPr>
+              <w:t xml:space="preserve"> missie wordt aangemaakt met het beschikbare schip</w:t>
+            </w:r>
+          </w:p>
+        </w:tc>
+      </w:tr>
+      <w:tr>
+        <w:tc>
+          <w:tcPr>
+            <w:cnfStyle w:val="001000000000" w:firstRow="0" w:lastRow="0" w:firstColumn="1" w:lastColumn="0" w:oddVBand="0" w:evenVBand="0" w:oddHBand="0" w:evenHBand="0" w:firstRowFirstColumn="0" w:firstRowLastColumn="0" w:lastRowFirstColumn="0" w:lastRowLastColumn="0"/>
+            <w:tcW w:w="1271" w:type="dxa"/>
+          </w:tcPr>
+          <w:p>
+            <w:pPr>
+              <w:rPr>
+                <w:lang w:val="nl-NL"/>
+              </w:rPr>
+            </w:pPr>
+            <w:r>
+              <w:rPr>
+                <w:lang w:val="nl-NL"/>
+              </w:rPr>
+              <w:t>M3_A</w:t>
+            </w:r>
+          </w:p>
+        </w:tc>
+        <w:tc>
+          <w:tcPr>
+            <w:tcW w:w="3969" w:type="dxa"/>
+          </w:tcPr>
+          <w:p>
+            <w:pPr>
+              <w:cnfStyle w:val="000000000000" w:firstRow="0" w:lastRow="0" w:firstColumn="0" w:lastColumn="0" w:oddVBand="0" w:evenVBand="0" w:oddHBand="0" w:evenHBand="0" w:firstRowFirstColumn="0" w:firstRowLastColumn="0" w:lastRowFirstColumn="0" w:lastRowLastColumn="0"/>
+              <w:rPr>
+                <w:lang w:val="nl-NL"/>
+              </w:rPr>
+            </w:pPr>
+            <w:r>
+              <w:rPr>
+                <w:lang w:val="nl-NL"/>
+              </w:rPr>
+              <w:t>Een nieuwe missie wordt toegevoegd</w:t>
+            </w:r>
+          </w:p>
+        </w:tc>
+        <w:tc>
+          <w:tcPr>
+            <w:tcW w:w="3776" w:type="dxa"/>
+          </w:tcPr>
+          <w:p>
+            <w:pPr>
+              <w:cnfStyle w:val="000000000000" w:firstRow="0" w:lastRow="0" w:firstColumn="0" w:lastColumn="0" w:oddVBand="0" w:evenVBand="0" w:oddHBand="0" w:evenHBand="0" w:firstRowFirstColumn="0" w:firstRowLastColumn="0" w:lastRowFirstColumn="0" w:lastRowLastColumn="0"/>
+              <w:rPr>
+                <w:lang w:val="nl-NL"/>
+              </w:rPr>
+            </w:pPr>
+            <w:r>
+              <w:rPr>
+                <w:lang w:val="nl-NL"/>
+              </w:rPr>
+              <w:t>De nieuwe missie komt in het systeem te staan.</w:t>
+            </w:r>
+          </w:p>
+        </w:tc>
+      </w:tr>
+      <w:tr>
+        <w:trPr>
+          <w:cnfStyle w:val="000000100000" w:firstRow="0" w:lastRow="0" w:firstColumn="0" w:lastColumn="0" w:oddVBand="0" w:evenVBand="0" w:oddHBand="1" w:evenHBand="0" w:firstRowFirstColumn="0" w:firstRowLastColumn="0" w:lastRowFirstColumn="0" w:lastRowLastColumn="0"/>
+        </w:trPr>
+        <w:tc>
+          <w:tcPr>
+            <w:cnfStyle w:val="001000000000" w:firstRow="0" w:lastRow="0" w:firstColumn="1" w:lastColumn="0" w:oddVBand="0" w:evenVBand="0" w:oddHBand="0" w:evenHBand="0" w:firstRowFirstColumn="0" w:firstRowLastColumn="0" w:lastRowFirstColumn="0" w:lastRowLastColumn="0"/>
+            <w:tcW w:w="1271" w:type="dxa"/>
+          </w:tcPr>
+          <w:p>
+            <w:pPr>
+              <w:rPr>
+                <w:lang w:val="nl-NL"/>
+              </w:rPr>
+            </w:pPr>
+            <w:r>
+              <w:rPr>
+                <w:lang w:val="nl-NL"/>
+              </w:rPr>
+              <w:t>M3_B</w:t>
+            </w:r>
+          </w:p>
+        </w:tc>
+        <w:tc>
+          <w:tcPr>
+            <w:tcW w:w="3969" w:type="dxa"/>
+          </w:tcPr>
+          <w:p>
+            <w:pPr>
+              <w:cnfStyle w:val="000000100000" w:firstRow="0" w:lastRow="0" w:firstColumn="0" w:lastColumn="0" w:oddVBand="0" w:evenVBand="0" w:oddHBand="1" w:evenHBand="0" w:firstRowFirstColumn="0" w:firstRowLastColumn="0" w:lastRowFirstColumn="0" w:lastRowLastColumn="0"/>
+              <w:rPr>
+                <w:lang w:val="nl-NL"/>
+              </w:rPr>
+            </w:pPr>
+            <w:r>
+              <w:rPr>
+                <w:lang w:val="nl-NL"/>
+              </w:rPr>
+              <w:t>Een missie wordt aangepast</w:t>
+            </w:r>
+          </w:p>
+        </w:tc>
+        <w:tc>
+          <w:tcPr>
+            <w:tcW w:w="3776" w:type="dxa"/>
+          </w:tcPr>
+          <w:p>
+            <w:pPr>
+              <w:cnfStyle w:val="000000100000" w:firstRow="0" w:lastRow="0" w:firstColumn="0" w:lastColumn="0" w:oddVBand="0" w:evenVBand="0" w:oddHBand="1" w:evenHBand="0" w:firstRowFirstColumn="0" w:firstRowLastColumn="0" w:lastRowFirstColumn="0" w:lastRowLastColumn="0"/>
+              <w:rPr>
+                <w:lang w:val="nl-NL"/>
+              </w:rPr>
+            </w:pPr>
+            <w:r>
+              <w:rPr>
+                <w:lang w:val="nl-NL"/>
+              </w:rPr>
+              <w:t>De missie wordt aangepast</w:t>
+            </w:r>
+            <w:r>
+              <w:rPr>
+                <w:lang w:val="nl-NL"/>
+              </w:rPr>
+              <w:t xml:space="preserve"> in het systeem</w:t>
+            </w:r>
+          </w:p>
+        </w:tc>
+      </w:tr>
+      <w:tr>
+        <w:tc>
+          <w:tcPr>
+            <w:cnfStyle w:val="001000000000" w:firstRow="0" w:lastRow="0" w:firstColumn="1" w:lastColumn="0" w:oddVBand="0" w:evenVBand="0" w:oddHBand="0" w:evenHBand="0" w:firstRowFirstColumn="0" w:firstRowLastColumn="0" w:lastRowFirstColumn="0" w:lastRowLastColumn="0"/>
+            <w:tcW w:w="1271" w:type="dxa"/>
+          </w:tcPr>
+          <w:p>
+            <w:pPr>
+              <w:rPr>
+                <w:lang w:val="nl-NL"/>
+              </w:rPr>
+            </w:pPr>
+            <w:r>
+              <w:rPr>
+                <w:lang w:val="nl-NL"/>
+              </w:rPr>
+              <w:t>M3_C</w:t>
+            </w:r>
+          </w:p>
+        </w:tc>
+        <w:tc>
+          <w:tcPr>
+            <w:tcW w:w="3969" w:type="dxa"/>
+          </w:tcPr>
+          <w:p>
+            <w:pPr>
+              <w:cnfStyle w:val="000000000000" w:firstRow="0" w:lastRow="0" w:firstColumn="0" w:lastColumn="0" w:oddVBand="0" w:evenVBand="0" w:oddHBand="0" w:evenHBand="0" w:firstRowFirstColumn="0" w:firstRowLastColumn="0" w:lastRowFirstColumn="0" w:lastRowLastColumn="0"/>
+              <w:rPr>
+                <w:lang w:val="nl-NL"/>
+              </w:rPr>
+            </w:pPr>
+            <w:r>
+              <w:rPr>
+                <w:lang w:val="nl-NL"/>
+              </w:rPr>
+              <w:t>Een missie wordt verwijderd</w:t>
+            </w:r>
+          </w:p>
+        </w:tc>
+        <w:tc>
+          <w:tcPr>
+            <w:tcW w:w="3776" w:type="dxa"/>
+          </w:tcPr>
+          <w:p>
+            <w:pPr>
+              <w:cnfStyle w:val="000000000000" w:firstRow="0" w:lastRow="0" w:firstColumn="0" w:lastColumn="0" w:oddVBand="0" w:evenVBand="0" w:oddHBand="0" w:evenHBand="0" w:firstRowFirstColumn="0" w:firstRowLastColumn="0" w:lastRowFirstColumn="0" w:lastRowLastColumn="0"/>
+              <w:rPr>
+                <w:lang w:val="nl-NL"/>
+              </w:rPr>
+            </w:pPr>
+            <w:r>
+              <w:rPr>
+                <w:lang w:val="nl-NL"/>
+              </w:rPr>
+              <w:t>De missie wordt verwijderd</w:t>
+            </w:r>
+            <w:r>
+              <w:rPr>
+                <w:lang w:val="nl-NL"/>
+              </w:rPr>
+              <w:t xml:space="preserve"> in het systeem</w:t>
+            </w:r>
+          </w:p>
+        </w:tc>
+      </w:tr>
+      <w:tr>
+        <w:trPr>
+          <w:cnfStyle w:val="000000100000" w:firstRow="0" w:lastRow="0" w:firstColumn="0" w:lastColumn="0" w:oddVBand="0" w:evenVBand="0" w:oddHBand="1" w:evenHBand="0" w:firstRowFirstColumn="0" w:firstRowLastColumn="0" w:lastRowFirstColumn="0" w:lastRowLastColumn="0"/>
+        </w:trPr>
+        <w:tc>
+          <w:tcPr>
+            <w:cnfStyle w:val="001000000000" w:firstRow="0" w:lastRow="0" w:firstColumn="1" w:lastColumn="0" w:oddVBand="0" w:evenVBand="0" w:oddHBand="0" w:evenHBand="0" w:firstRowFirstColumn="0" w:firstRowLastColumn="0" w:lastRowFirstColumn="0" w:lastRowLastColumn="0"/>
+            <w:tcW w:w="1271" w:type="dxa"/>
+          </w:tcPr>
+          <w:p>
+            <w:pPr>
+              <w:rPr>
+                <w:lang w:val="nl-NL"/>
+              </w:rPr>
+            </w:pPr>
+            <w:r>
+              <w:rPr>
+                <w:lang w:val="nl-NL"/>
+              </w:rPr>
+              <w:t>M3_D</w:t>
+            </w:r>
+          </w:p>
+        </w:tc>
+        <w:tc>
+          <w:tcPr>
+            <w:tcW w:w="3969" w:type="dxa"/>
+          </w:tcPr>
+          <w:p>
+            <w:pPr>
+              <w:cnfStyle w:val="000000100000" w:firstRow="0" w:lastRow="0" w:firstColumn="0" w:lastColumn="0" w:oddVBand="0" w:evenVBand="0" w:oddHBand="1" w:evenHBand="0" w:firstRowFirstColumn="0" w:firstRowLastColumn="0" w:lastRowFirstColumn="0" w:lastRowLastColumn="0"/>
+              <w:rPr>
+                <w:lang w:val="nl-NL"/>
+              </w:rPr>
+            </w:pPr>
+            <w:r>
+              <w:rPr>
+                <w:lang w:val="nl-NL"/>
+              </w:rPr>
+              <w:t xml:space="preserve">Een </w:t>
+            </w:r>
+            <w:r>
+              <w:rPr>
+                <w:lang w:val="nl-NL"/>
+              </w:rPr>
+              <w:t>HOPE</w:t>
+            </w:r>
+            <w:r>
+              <w:rPr>
+                <w:lang w:val="nl-NL"/>
+              </w:rPr>
+              <w:t xml:space="preserve"> missie wordt toegevoegd</w:t>
+            </w:r>
+          </w:p>
+        </w:tc>
+        <w:tc>
+          <w:tcPr>
+            <w:tcW w:w="3776" w:type="dxa"/>
+          </w:tcPr>
+          <w:p>
+            <w:pPr>
+              <w:cnfStyle w:val="000000100000" w:firstRow="0" w:lastRow="0" w:firstColumn="0" w:lastColumn="0" w:oddVBand="0" w:evenVBand="0" w:oddHBand="1" w:evenHBand="0" w:firstRowFirstColumn="0" w:firstRowLastColumn="0" w:lastRowFirstColumn="0" w:lastRowLastColumn="0"/>
+              <w:rPr>
+                <w:lang w:val="nl-NL"/>
+              </w:rPr>
+            </w:pPr>
+            <w:r>
+              <w:rPr>
+                <w:lang w:val="nl-NL"/>
+              </w:rPr>
+              <w:t xml:space="preserve">Een </w:t>
+            </w:r>
+            <w:r>
+              <w:rPr>
+                <w:lang w:val="nl-NL"/>
+              </w:rPr>
+              <w:t>HOPE</w:t>
+            </w:r>
+            <w:r>
+              <w:rPr>
+                <w:lang w:val="nl-NL"/>
+              </w:rPr>
+              <w:t xml:space="preserve"> missie wordt toegevoegd aan het systeem</w:t>
+            </w:r>
+          </w:p>
+        </w:tc>
+      </w:tr>
+      <w:tr>
+        <w:tc>
+          <w:tcPr>
+            <w:cnfStyle w:val="001000000000" w:firstRow="0" w:lastRow="0" w:firstColumn="1" w:lastColumn="0" w:oddVBand="0" w:evenVBand="0" w:oddHBand="0" w:evenHBand="0" w:firstRowFirstColumn="0" w:firstRowLastColumn="0" w:lastRowFirstColumn="0" w:lastRowLastColumn="0"/>
+            <w:tcW w:w="1271" w:type="dxa"/>
+          </w:tcPr>
+          <w:p>
+            <w:pPr>
+              <w:rPr>
+                <w:lang w:val="nl-NL"/>
+              </w:rPr>
+            </w:pPr>
+            <w:r>
+              <w:rPr>
+                <w:lang w:val="nl-NL"/>
+              </w:rPr>
+              <w:t>M3_E</w:t>
+            </w:r>
+          </w:p>
+        </w:tc>
+        <w:tc>
+          <w:tcPr>
+            <w:tcW w:w="3969" w:type="dxa"/>
+          </w:tcPr>
+          <w:p>
+            <w:pPr>
+              <w:cnfStyle w:val="000000000000" w:firstRow="0" w:lastRow="0" w:firstColumn="0" w:lastColumn="0" w:oddVBand="0" w:evenVBand="0" w:oddHBand="0" w:evenHBand="0" w:firstRowFirstColumn="0" w:firstRowLastColumn="0" w:lastRowFirstColumn="0" w:lastRowLastColumn="0"/>
+              <w:rPr>
+                <w:lang w:val="nl-NL"/>
+              </w:rPr>
+            </w:pPr>
+            <w:r>
+              <w:rPr>
+                <w:lang w:val="nl-NL"/>
+              </w:rPr>
+              <w:t>Een SIN missie wordt toegevoegd</w:t>
+            </w:r>
+          </w:p>
+        </w:tc>
+        <w:tc>
+          <w:tcPr>
+            <w:tcW w:w="3776" w:type="dxa"/>
+          </w:tcPr>
+          <w:p>
+            <w:pPr>
+              <w:cnfStyle w:val="000000000000" w:firstRow="0" w:lastRow="0" w:firstColumn="0" w:lastColumn="0" w:oddVBand="0" w:evenVBand="0" w:oddHBand="0" w:evenHBand="0" w:firstRowFirstColumn="0" w:firstRowLastColumn="0" w:lastRowFirstColumn="0" w:lastRowLastColumn="0"/>
+              <w:rPr>
+                <w:lang w:val="nl-NL"/>
+              </w:rPr>
+            </w:pPr>
+            <w:r>
+              <w:rPr>
+                <w:lang w:val="nl-NL"/>
+              </w:rPr>
+              <w:t>Een SIN missie wordt toegevoegd</w:t>
+            </w:r>
+            <w:r>
+              <w:rPr>
+                <w:lang w:val="nl-NL"/>
+              </w:rPr>
+              <w:t xml:space="preserve"> aan</w:t>
+            </w:r>
+            <w:r>
+              <w:rPr>
+                <w:lang w:val="nl-NL"/>
+              </w:rPr>
+              <w:t xml:space="preserve"> het systeem</w:t>
+            </w:r>
+          </w:p>
+        </w:tc>
+      </w:tr>
+      <w:tr>
+        <w:trPr>
+          <w:cnfStyle w:val="000000100000" w:firstRow="0" w:lastRow="0" w:firstColumn="0" w:lastColumn="0" w:oddVBand="0" w:evenVBand="0" w:oddHBand="1" w:evenHBand="0" w:firstRowFirstColumn="0" w:firstRowLastColumn="0" w:lastRowFirstColumn="0" w:lastRowLastColumn="0"/>
+        </w:trPr>
+        <w:tc>
+          <w:tcPr>
+            <w:cnfStyle w:val="001000000000" w:firstRow="0" w:lastRow="0" w:firstColumn="1" w:lastColumn="0" w:oddVBand="0" w:evenVBand="0" w:oddHBand="0" w:evenHBand="0" w:firstRowFirstColumn="0" w:firstRowLastColumn="0" w:lastRowFirstColumn="0" w:lastRowLastColumn="0"/>
+            <w:tcW w:w="1271" w:type="dxa"/>
+          </w:tcPr>
+          <w:p>
+            <w:pPr>
+              <w:rPr>
+                <w:lang w:val="nl-NL"/>
+              </w:rPr>
+            </w:pPr>
+            <w:r>
+              <w:rPr>
+                <w:lang w:val="nl-NL"/>
+              </w:rPr>
+              <w:t>M4_A</w:t>
+            </w:r>
+          </w:p>
+        </w:tc>
+        <w:tc>
+          <w:tcPr>
+            <w:tcW w:w="3969" w:type="dxa"/>
+          </w:tcPr>
+          <w:p>
+            <w:pPr>
+              <w:cnfStyle w:val="000000100000" w:firstRow="0" w:lastRow="0" w:firstColumn="0" w:lastColumn="0" w:oddVBand="0" w:evenVBand="0" w:oddHBand="1" w:evenHBand="0" w:firstRowFirstColumn="0" w:firstRowLastColumn="0" w:lastRowFirstColumn="0" w:lastRowLastColumn="0"/>
+              <w:rPr>
+                <w:lang w:val="nl-NL"/>
+              </w:rPr>
+            </w:pPr>
+            <w:r>
+              <w:rPr>
+                <w:lang w:val="nl-NL"/>
+              </w:rPr>
+              <w:t xml:space="preserve">Een nieuwe </w:t>
+            </w:r>
+            <w:r>
+              <w:rPr>
+                <w:lang w:val="nl-NL"/>
+              </w:rPr>
+              <w:t>meting</w:t>
+            </w:r>
+            <w:r>
+              <w:rPr>
+                <w:lang w:val="nl-NL"/>
+              </w:rPr>
+              <w:t xml:space="preserve"> wordt toegevoegd</w:t>
+            </w:r>
+          </w:p>
+        </w:tc>
+        <w:tc>
+          <w:tcPr>
+            <w:tcW w:w="3776" w:type="dxa"/>
+          </w:tcPr>
+          <w:p>
+            <w:pPr>
+              <w:cnfStyle w:val="000000100000" w:firstRow="0" w:lastRow="0" w:firstColumn="0" w:lastColumn="0" w:oddVBand="0" w:evenVBand="0" w:oddHBand="1" w:evenHBand="0" w:firstRowFirstColumn="0" w:firstRowLastColumn="0" w:lastRowFirstColumn="0" w:lastRowLastColumn="0"/>
+              <w:rPr>
+                <w:lang w:val="nl-NL"/>
+              </w:rPr>
+            </w:pPr>
+            <w:r>
+              <w:rPr>
+                <w:lang w:val="nl-NL"/>
+              </w:rPr>
+              <w:t xml:space="preserve">De nieuwe </w:t>
+            </w:r>
+            <w:r>
+              <w:rPr>
+                <w:lang w:val="nl-NL"/>
+              </w:rPr>
+              <w:t>meting</w:t>
+            </w:r>
+            <w:r>
+              <w:rPr>
+                <w:lang w:val="nl-NL"/>
+              </w:rPr>
+              <w:t xml:space="preserve"> komt in het systeem te staan.</w:t>
+            </w:r>
+          </w:p>
+        </w:tc>
+      </w:tr>
+      <w:tr>
+        <w:tc>
+          <w:tcPr>
+            <w:cnfStyle w:val="001000000000" w:firstRow="0" w:lastRow="0" w:firstColumn="1" w:lastColumn="0" w:oddVBand="0" w:evenVBand="0" w:oddHBand="0" w:evenHBand="0" w:firstRowFirstColumn="0" w:firstRowLastColumn="0" w:lastRowFirstColumn="0" w:lastRowLastColumn="0"/>
+            <w:tcW w:w="1271" w:type="dxa"/>
+          </w:tcPr>
+          <w:p>
+            <w:pPr>
+              <w:rPr>
+                <w:lang w:val="nl-NL"/>
+              </w:rPr>
+            </w:pPr>
+            <w:r>
+              <w:rPr>
+                <w:lang w:val="nl-NL"/>
+              </w:rPr>
+              <w:t>M4_B</w:t>
+            </w:r>
+          </w:p>
+        </w:tc>
+        <w:tc>
+          <w:tcPr>
+            <w:tcW w:w="3969" w:type="dxa"/>
+          </w:tcPr>
+          <w:p>
+            <w:pPr>
+              <w:cnfStyle w:val="000000000000" w:firstRow="0" w:lastRow="0" w:firstColumn="0" w:lastColumn="0" w:oddVBand="0" w:evenVBand="0" w:oddHBand="0" w:evenHBand="0" w:firstRowFirstColumn="0" w:firstRowLastColumn="0" w:lastRowFirstColumn="0" w:lastRowLastColumn="0"/>
+              <w:rPr>
+                <w:lang w:val="nl-NL"/>
+              </w:rPr>
+            </w:pPr>
+            <w:r>
+              <w:rPr>
+                <w:lang w:val="nl-NL"/>
+              </w:rPr>
+              <w:t xml:space="preserve">Een nieuwe </w:t>
+            </w:r>
+            <w:r>
+              <w:rPr>
+                <w:lang w:val="nl-NL"/>
+              </w:rPr>
+              <w:t>incidenten rapport</w:t>
+            </w:r>
+            <w:r>
+              <w:rPr>
+                <w:lang w:val="nl-NL"/>
+              </w:rPr>
+              <w:t xml:space="preserve"> wordt toegevoegd</w:t>
+            </w:r>
+          </w:p>
+        </w:tc>
+        <w:tc>
+          <w:tcPr>
+            <w:tcW w:w="3776" w:type="dxa"/>
+          </w:tcPr>
+          <w:p>
+            <w:pPr>
+              <w:cnfStyle w:val="000000000000" w:firstRow="0" w:lastRow="0" w:firstColumn="0" w:lastColumn="0" w:oddVBand="0" w:evenVBand="0" w:oddHBand="0" w:evenHBand="0" w:firstRowFirstColumn="0" w:firstRowLastColumn="0" w:lastRowFirstColumn="0" w:lastRowLastColumn="0"/>
+              <w:rPr>
+                <w:lang w:val="nl-NL"/>
+              </w:rPr>
+            </w:pPr>
+            <w:r>
+              <w:rPr>
+                <w:lang w:val="nl-NL"/>
+              </w:rPr>
+              <w:t>het</w:t>
+            </w:r>
+            <w:r>
+              <w:rPr>
+                <w:lang w:val="nl-NL"/>
+              </w:rPr>
+              <w:t xml:space="preserve"> nieuwe </w:t>
+            </w:r>
+            <w:r>
+              <w:rPr>
+                <w:lang w:val="nl-NL"/>
+              </w:rPr>
+              <w:t>incidenten rapport</w:t>
+            </w:r>
+            <w:r>
+              <w:rPr>
+                <w:lang w:val="nl-NL"/>
+              </w:rPr>
+              <w:t xml:space="preserve"> komt in het systeem te staan.</w:t>
+            </w:r>
+          </w:p>
+        </w:tc>
+      </w:tr>
+      <w:tr>
+        <w:trPr>
+          <w:cnfStyle w:val="000000100000" w:firstRow="0" w:lastRow="0" w:firstColumn="0" w:lastColumn="0" w:oddVBand="0" w:evenVBand="0" w:oddHBand="1" w:evenHBand="0" w:firstRowFirstColumn="0" w:firstRowLastColumn="0" w:lastRowFirstColumn="0" w:lastRowLastColumn="0"/>
+        </w:trPr>
+        <w:tc>
+          <w:tcPr>
+            <w:cnfStyle w:val="001000000000" w:firstRow="0" w:lastRow="0" w:firstColumn="1" w:lastColumn="0" w:oddVBand="0" w:evenVBand="0" w:oddHBand="0" w:evenHBand="0" w:firstRowFirstColumn="0" w:firstRowLastColumn="0" w:lastRowFirstColumn="0" w:lastRowLastColumn="0"/>
+            <w:tcW w:w="1271" w:type="dxa"/>
+          </w:tcPr>
+          <w:p>
+            <w:pPr>
+              <w:rPr>
+                <w:lang w:val="nl-NL"/>
+              </w:rPr>
+            </w:pPr>
+            <w:r>
+              <w:rPr>
+                <w:lang w:val="nl-NL"/>
+              </w:rPr>
+              <w:t>M4_C</w:t>
+            </w:r>
+          </w:p>
+        </w:tc>
+        <w:tc>
+          <w:tcPr>
+            <w:tcW w:w="3969" w:type="dxa"/>
+          </w:tcPr>
+          <w:p>
+            <w:pPr>
+              <w:cnfStyle w:val="000000100000" w:firstRow="0" w:lastRow="0" w:firstColumn="0" w:lastColumn="0" w:oddVBand="0" w:evenVBand="0" w:oddHBand="1" w:evenHBand="0" w:firstRowFirstColumn="0" w:firstRowLastColumn="0" w:lastRowFirstColumn="0" w:lastRowLastColumn="0"/>
+              <w:rPr>
+                <w:lang w:val="nl-NL"/>
+              </w:rPr>
+            </w:pPr>
+            <w:r>
+              <w:rPr>
+                <w:lang w:val="nl-NL"/>
+              </w:rPr>
+              <w:t xml:space="preserve">Een </w:t>
+            </w:r>
+            <w:r>
+              <w:rPr>
+                <w:lang w:val="nl-NL"/>
+              </w:rPr>
+              <w:t>meting</w:t>
+            </w:r>
+            <w:r>
+              <w:rPr>
+                <w:lang w:val="nl-NL"/>
+              </w:rPr>
+              <w:t xml:space="preserve"> wordt aangepast</w:t>
+            </w:r>
+          </w:p>
+        </w:tc>
+        <w:tc>
+          <w:tcPr>
+            <w:tcW w:w="3776" w:type="dxa"/>
+          </w:tcPr>
+          <w:p>
+            <w:pPr>
+              <w:cnfStyle w:val="000000100000" w:firstRow="0" w:lastRow="0" w:firstColumn="0" w:lastColumn="0" w:oddVBand="0" w:evenVBand="0" w:oddHBand="1" w:evenHBand="0" w:firstRowFirstColumn="0" w:firstRowLastColumn="0" w:lastRowFirstColumn="0" w:lastRowLastColumn="0"/>
+              <w:rPr>
+                <w:lang w:val="nl-NL"/>
+              </w:rPr>
+            </w:pPr>
+            <w:r>
+              <w:rPr>
+                <w:lang w:val="nl-NL"/>
+              </w:rPr>
+              <w:t>De meting</w:t>
+            </w:r>
+            <w:r>
+              <w:rPr>
+                <w:lang w:val="nl-NL"/>
+              </w:rPr>
+              <w:t xml:space="preserve"> wordt aangepast</w:t>
+            </w:r>
+            <w:r>
+              <w:rPr>
+                <w:lang w:val="nl-NL"/>
+              </w:rPr>
+              <w:t xml:space="preserve"> in het systeem</w:t>
+            </w:r>
+            <w:r>
+              <w:rPr>
+                <w:lang w:val="nl-NL"/>
+              </w:rPr>
+              <w:t>.</w:t>
+            </w:r>
+          </w:p>
+        </w:tc>
+      </w:tr>
+      <w:tr>
+        <w:tc>
+          <w:tcPr>
+            <w:cnfStyle w:val="001000000000" w:firstRow="0" w:lastRow="0" w:firstColumn="1" w:lastColumn="0" w:oddVBand="0" w:evenVBand="0" w:oddHBand="0" w:evenHBand="0" w:firstRowFirstColumn="0" w:firstRowLastColumn="0" w:lastRowFirstColumn="0" w:lastRowLastColumn="0"/>
+            <w:tcW w:w="1271" w:type="dxa"/>
+          </w:tcPr>
+          <w:p>
+            <w:pPr>
+              <w:rPr>
+                <w:lang w:val="nl-NL"/>
+              </w:rPr>
+            </w:pPr>
+            <w:r>
+              <w:rPr>
+                <w:lang w:val="nl-NL"/>
+              </w:rPr>
+              <w:t>M4_D</w:t>
+            </w:r>
+          </w:p>
+        </w:tc>
+        <w:tc>
+          <w:tcPr>
+            <w:tcW w:w="3969" w:type="dxa"/>
+          </w:tcPr>
+          <w:p>
+            <w:pPr>
+              <w:cnfStyle w:val="000000000000" w:firstRow="0" w:lastRow="0" w:firstColumn="0" w:lastColumn="0" w:oddVBand="0" w:evenVBand="0" w:oddHBand="0" w:evenHBand="0" w:firstRowFirstColumn="0" w:firstRowLastColumn="0" w:lastRowFirstColumn="0" w:lastRowLastColumn="0"/>
+              <w:rPr>
+                <w:lang w:val="nl-NL"/>
+              </w:rPr>
+            </w:pPr>
+            <w:r>
+              <w:rPr>
+                <w:lang w:val="nl-NL"/>
+              </w:rPr>
+              <w:t xml:space="preserve">Een </w:t>
+            </w:r>
+            <w:r>
+              <w:rPr>
+                <w:lang w:val="nl-NL"/>
+              </w:rPr>
+              <w:t>incident</w:t>
+            </w:r>
+            <w:r>
+              <w:rPr>
+                <w:lang w:val="nl-NL"/>
+              </w:rPr>
+              <w:t xml:space="preserve"> wordt aangepast</w:t>
+            </w:r>
+          </w:p>
+        </w:tc>
+        <w:tc>
+          <w:tcPr>
+            <w:tcW w:w="3776" w:type="dxa"/>
+          </w:tcPr>
+          <w:p>
+            <w:pPr>
+              <w:cnfStyle w:val="000000000000" w:firstRow="0" w:lastRow="0" w:firstColumn="0" w:lastColumn="0" w:oddVBand="0" w:evenVBand="0" w:oddHBand="0" w:evenHBand="0" w:firstRowFirstColumn="0" w:firstRowLastColumn="0" w:lastRowFirstColumn="0" w:lastRowLastColumn="0"/>
+              <w:rPr>
+                <w:lang w:val="nl-NL"/>
+              </w:rPr>
+            </w:pPr>
+            <w:r>
+              <w:rPr>
+                <w:lang w:val="nl-NL"/>
+              </w:rPr>
+              <w:t xml:space="preserve">Het </w:t>
+            </w:r>
+            <w:r>
+              <w:rPr>
+                <w:lang w:val="nl-NL"/>
+              </w:rPr>
+              <w:t>incident</w:t>
+            </w:r>
+            <w:r>
+              <w:rPr>
+                <w:lang w:val="nl-NL"/>
+              </w:rPr>
+              <w:t xml:space="preserve"> wordt aangepast</w:t>
+            </w:r>
+            <w:r>
+              <w:rPr>
+                <w:lang w:val="nl-NL"/>
+              </w:rPr>
+              <w:t xml:space="preserve"> in het systeem.</w:t>
+            </w:r>
+          </w:p>
+        </w:tc>
+      </w:tr>
+      <w:tr>
+        <w:trPr>
+          <w:cnfStyle w:val="000000100000" w:firstRow="0" w:lastRow="0" w:firstColumn="0" w:lastColumn="0" w:oddVBand="0" w:evenVBand="0" w:oddHBand="1" w:evenHBand="0" w:firstRowFirstColumn="0" w:firstRowLastColumn="0" w:lastRowFirstColumn="0" w:lastRowLastColumn="0"/>
+        </w:trPr>
+        <w:tc>
+          <w:tcPr>
+            <w:cnfStyle w:val="001000000000" w:firstRow="0" w:lastRow="0" w:firstColumn="1" w:lastColumn="0" w:oddVBand="0" w:evenVBand="0" w:oddHBand="0" w:evenHBand="0" w:firstRowFirstColumn="0" w:firstRowLastColumn="0" w:lastRowFirstColumn="0" w:lastRowLastColumn="0"/>
+            <w:tcW w:w="1271" w:type="dxa"/>
+          </w:tcPr>
+          <w:p>
+            <w:pPr>
+              <w:rPr>
+                <w:lang w:val="nl-NL"/>
+              </w:rPr>
+            </w:pPr>
+            <w:r>
+              <w:rPr>
+                <w:lang w:val="nl-NL"/>
+              </w:rPr>
+              <w:t>M4_E</w:t>
+            </w:r>
+          </w:p>
+        </w:tc>
+        <w:tc>
+          <w:tcPr>
+            <w:tcW w:w="3969" w:type="dxa"/>
+          </w:tcPr>
+          <w:p>
+            <w:pPr>
+              <w:cnfStyle w:val="000000100000" w:firstRow="0" w:lastRow="0" w:firstColumn="0" w:lastColumn="0" w:oddVBand="0" w:evenVBand="0" w:oddHBand="1" w:evenHBand="0" w:firstRowFirstColumn="0" w:firstRowLastColumn="0" w:lastRowFirstColumn="0" w:lastRowLastColumn="0"/>
+              <w:rPr>
+                <w:lang w:val="nl-NL"/>
+              </w:rPr>
+            </w:pPr>
+            <w:r>
+              <w:rPr>
+                <w:lang w:val="nl-NL"/>
+              </w:rPr>
+              <w:t xml:space="preserve">Een </w:t>
+            </w:r>
+            <w:r>
+              <w:rPr>
+                <w:lang w:val="nl-NL"/>
+              </w:rPr>
+              <w:t>meting</w:t>
+            </w:r>
+            <w:r>
+              <w:rPr>
+                <w:lang w:val="nl-NL"/>
+              </w:rPr>
+              <w:t xml:space="preserve"> wordt verwijderd</w:t>
+            </w:r>
+          </w:p>
+        </w:tc>
+        <w:tc>
+          <w:tcPr>
+            <w:tcW w:w="3776" w:type="dxa"/>
+          </w:tcPr>
+          <w:p>
+            <w:pPr>
+              <w:cnfStyle w:val="000000100000" w:firstRow="0" w:lastRow="0" w:firstColumn="0" w:lastColumn="0" w:oddVBand="0" w:evenVBand="0" w:oddHBand="1" w:evenHBand="0" w:firstRowFirstColumn="0" w:firstRowLastColumn="0" w:lastRowFirstColumn="0" w:lastRowLastColumn="0"/>
+              <w:rPr>
+                <w:lang w:val="nl-NL"/>
+              </w:rPr>
+            </w:pPr>
+            <w:r>
+              <w:rPr>
+                <w:lang w:val="nl-NL"/>
+              </w:rPr>
+              <w:t>De meting wordt verwijderd</w:t>
+            </w:r>
+            <w:r>
+              <w:rPr>
+                <w:lang w:val="nl-NL"/>
+              </w:rPr>
+              <w:t xml:space="preserve"> in het systeem.</w:t>
+            </w:r>
+          </w:p>
+        </w:tc>
+      </w:tr>
+      <w:tr>
+        <w:tc>
+          <w:tcPr>
+            <w:cnfStyle w:val="001000000000" w:firstRow="0" w:lastRow="0" w:firstColumn="1" w:lastColumn="0" w:oddVBand="0" w:evenVBand="0" w:oddHBand="0" w:evenHBand="0" w:firstRowFirstColumn="0" w:firstRowLastColumn="0" w:lastRowFirstColumn="0" w:lastRowLastColumn="0"/>
+            <w:tcW w:w="1271" w:type="dxa"/>
+          </w:tcPr>
+          <w:p>
+            <w:pPr>
+              <w:rPr>
+                <w:lang w:val="nl-NL"/>
+              </w:rPr>
+            </w:pPr>
+            <w:r>
+              <w:rPr>
+                <w:lang w:val="nl-NL"/>
+              </w:rPr>
+              <w:t>M4_F</w:t>
+            </w:r>
+          </w:p>
+        </w:tc>
+        <w:tc>
+          <w:tcPr>
+            <w:tcW w:w="3969" w:type="dxa"/>
+          </w:tcPr>
+          <w:p>
+            <w:pPr>
+              <w:cnfStyle w:val="000000000000" w:firstRow="0" w:lastRow="0" w:firstColumn="0" w:lastColumn="0" w:oddVBand="0" w:evenVBand="0" w:oddHBand="0" w:evenHBand="0" w:firstRowFirstColumn="0" w:firstRowLastColumn="0" w:lastRowFirstColumn="0" w:lastRowLastColumn="0"/>
+              <w:rPr>
+                <w:lang w:val="nl-NL"/>
+              </w:rPr>
+            </w:pPr>
+            <w:r>
+              <w:rPr>
+                <w:lang w:val="nl-NL"/>
+              </w:rPr>
+              <w:t>Een incident wordt verwijderd</w:t>
+            </w:r>
+          </w:p>
+        </w:tc>
+        <w:tc>
+          <w:tcPr>
+            <w:tcW w:w="3776" w:type="dxa"/>
+          </w:tcPr>
+          <w:p>
+            <w:pPr>
+              <w:cnfStyle w:val="000000000000" w:firstRow="0" w:lastRow="0" w:firstColumn="0" w:lastColumn="0" w:oddVBand="0" w:evenVBand="0" w:oddHBand="0" w:evenHBand="0" w:firstRowFirstColumn="0" w:firstRowLastColumn="0" w:lastRowFirstColumn="0" w:lastRowLastColumn="0"/>
+              <w:rPr>
+                <w:lang w:val="nl-NL"/>
+              </w:rPr>
+            </w:pPr>
+            <w:r>
+              <w:rPr>
+                <w:lang w:val="nl-NL"/>
+              </w:rPr>
+              <w:t>Het incident wordt verwijderd</w:t>
+            </w:r>
+            <w:r>
+              <w:rPr>
+                <w:lang w:val="nl-NL"/>
+              </w:rPr>
+              <w:t xml:space="preserve"> in het systeem.</w:t>
+            </w:r>
+          </w:p>
+        </w:tc>
+      </w:tr>
+      <w:tr>
+        <w:trPr>
+          <w:cnfStyle w:val="000000100000" w:firstRow="0" w:lastRow="0" w:firstColumn="0" w:lastColumn="0" w:oddVBand="0" w:evenVBand="0" w:oddHBand="1" w:evenHBand="0" w:firstRowFirstColumn="0" w:firstRowLastColumn="0" w:lastRowFirstColumn="0" w:lastRowLastColumn="0"/>
+        </w:trPr>
+        <w:tc>
+          <w:tcPr>
+            <w:cnfStyle w:val="001000000000" w:firstRow="0" w:lastRow="0" w:firstColumn="1" w:lastColumn="0" w:oddVBand="0" w:evenVBand="0" w:oddHBand="0" w:evenHBand="0" w:firstRowFirstColumn="0" w:firstRowLastColumn="0" w:lastRowFirstColumn="0" w:lastRowLastColumn="0"/>
+            <w:tcW w:w="1271" w:type="dxa"/>
+          </w:tcPr>
+          <w:p>
+            <w:pPr>
+              <w:rPr>
+                <w:lang w:val="nl-NL"/>
+              </w:rPr>
+            </w:pPr>
+            <w:r>
+              <w:rPr>
+                <w:lang w:val="nl-NL"/>
+              </w:rPr>
+              <w:t>M5_A</w:t>
+            </w:r>
+          </w:p>
+        </w:tc>
+        <w:tc>
+          <w:tcPr>
+            <w:tcW w:w="3969" w:type="dxa"/>
+          </w:tcPr>
+          <w:p>
+            <w:pPr>
+              <w:cnfStyle w:val="000000100000" w:firstRow="0" w:lastRow="0" w:firstColumn="0" w:lastColumn="0" w:oddVBand="0" w:evenVBand="0" w:oddHBand="1" w:evenHBand="0" w:firstRowFirstColumn="0" w:firstRowLastColumn="0" w:lastRowFirstColumn="0" w:lastRowLastColumn="0"/>
+              <w:rPr>
+                <w:lang w:val="nl-NL"/>
+              </w:rPr>
+            </w:pPr>
+            <w:r>
+              <w:rPr>
+                <w:lang w:val="nl-NL"/>
+              </w:rPr>
+              <w:t>Een missieprofiel wordt geselecteerd</w:t>
+            </w:r>
+          </w:p>
+        </w:tc>
+        <w:tc>
+          <w:tcPr>
+            <w:tcW w:w="3776" w:type="dxa"/>
+          </w:tcPr>
+          <w:p>
+            <w:pPr>
+              <w:cnfStyle w:val="000000100000" w:firstRow="0" w:lastRow="0" w:firstColumn="0" w:lastColumn="0" w:oddVBand="0" w:evenVBand="0" w:oddHBand="1" w:evenHBand="0" w:firstRowFirstColumn="0" w:firstRowLastColumn="0" w:lastRowFirstColumn="0" w:lastRowLastColumn="0"/>
+              <w:rPr>
+                <w:lang w:val="nl-NL"/>
+              </w:rPr>
+            </w:pPr>
+            <w:r>
+              <w:rPr>
+                <w:lang w:val="nl-NL"/>
+              </w:rPr>
+              <w:t>De gegevens van het missie profiel worden ingevuld.</w:t>
+            </w:r>
+          </w:p>
+        </w:tc>
+      </w:tr>
+      <w:tr>
+        <w:tc>
+          <w:tcPr>
+            <w:cnfStyle w:val="001000000000" w:firstRow="0" w:lastRow="0" w:firstColumn="1" w:lastColumn="0" w:oddVBand="0" w:evenVBand="0" w:oddHBand="0" w:evenHBand="0" w:firstRowFirstColumn="0" w:firstRowLastColumn="0" w:lastRowFirstColumn="0" w:lastRowLastColumn="0"/>
+            <w:tcW w:w="1271" w:type="dxa"/>
+          </w:tcPr>
+          <w:p>
+            <w:pPr>
+              <w:rPr>
+                <w:lang w:val="nl-NL"/>
+              </w:rPr>
+            </w:pPr>
+            <w:r>
+              <w:rPr>
+                <w:lang w:val="nl-NL"/>
+              </w:rPr>
+              <w:t>S1_A</w:t>
+            </w:r>
+          </w:p>
+        </w:tc>
+        <w:tc>
+          <w:tcPr>
+            <w:tcW w:w="3969" w:type="dxa"/>
+          </w:tcPr>
+          <w:p>
+            <w:pPr>
+              <w:cnfStyle w:val="000000000000" w:firstRow="0" w:lastRow="0" w:firstColumn="0" w:lastColumn="0" w:oddVBand="0" w:evenVBand="0" w:oddHBand="0" w:evenHBand="0" w:firstRowFirstColumn="0" w:firstRowLastColumn="0" w:lastRowFirstColumn="0" w:lastRowLastColumn="0"/>
+              <w:rPr>
+                <w:lang w:val="nl-NL"/>
+              </w:rPr>
+            </w:pPr>
+            <w:r>
+              <w:rPr>
+                <w:lang w:val="nl-NL"/>
+              </w:rPr>
+              <w:t>Een gebruiker logt in met zijn inloggegevens</w:t>
+            </w:r>
+          </w:p>
+        </w:tc>
+        <w:tc>
+          <w:tcPr>
+            <w:tcW w:w="3776" w:type="dxa"/>
+          </w:tcPr>
+          <w:p>
+            <w:pPr>
+              <w:cnfStyle w:val="000000000000" w:firstRow="0" w:lastRow="0" w:firstColumn="0" w:lastColumn="0" w:oddVBand="0" w:evenVBand="0" w:oddHBand="0" w:evenHBand="0" w:firstRowFirstColumn="0" w:firstRowLastColumn="0" w:lastRowFirstColumn="0" w:lastRowLastColumn="0"/>
+              <w:rPr>
+                <w:lang w:val="nl-NL"/>
+              </w:rPr>
+            </w:pPr>
+            <w:r>
+              <w:rPr>
+                <w:lang w:val="nl-NL"/>
+              </w:rPr>
+              <w:t>De gebruiker wordt ingelogd</w:t>
+            </w:r>
+          </w:p>
+        </w:tc>
+      </w:tr>
+      <w:tr>
+        <w:trPr>
+          <w:cnfStyle w:val="000000100000" w:firstRow="0" w:lastRow="0" w:firstColumn="0" w:lastColumn="0" w:oddVBand="0" w:evenVBand="0" w:oddHBand="1" w:evenHBand="0" w:firstRowFirstColumn="0" w:firstRowLastColumn="0" w:lastRowFirstColumn="0" w:lastRowLastColumn="0"/>
+        </w:trPr>
+        <w:tc>
+          <w:tcPr>
+            <w:cnfStyle w:val="001000000000" w:firstRow="0" w:lastRow="0" w:firstColumn="1" w:lastColumn="0" w:oddVBand="0" w:evenVBand="0" w:oddHBand="0" w:evenHBand="0" w:firstRowFirstColumn="0" w:firstRowLastColumn="0" w:lastRowFirstColumn="0" w:lastRowLastColumn="0"/>
+            <w:tcW w:w="1271" w:type="dxa"/>
+          </w:tcPr>
+          <w:p>
+            <w:pPr>
+              <w:rPr>
+                <w:lang w:val="nl-NL"/>
+              </w:rPr>
+            </w:pPr>
+            <w:r>
+              <w:rPr>
+                <w:lang w:val="nl-NL"/>
+              </w:rPr>
+              <w:t>S1_B</w:t>
+            </w:r>
+          </w:p>
+        </w:tc>
+        <w:tc>
+          <w:tcPr>
+            <w:tcW w:w="3969" w:type="dxa"/>
+          </w:tcPr>
+          <w:p>
+            <w:pPr>
+              <w:cnfStyle w:val="000000100000" w:firstRow="0" w:lastRow="0" w:firstColumn="0" w:lastColumn="0" w:oddVBand="0" w:evenVBand="0" w:oddHBand="1" w:evenHBand="0" w:firstRowFirstColumn="0" w:firstRowLastColumn="0" w:lastRowFirstColumn="0" w:lastRowLastColumn="0"/>
+              <w:rPr>
+                <w:lang w:val="nl-NL"/>
+              </w:rPr>
+            </w:pPr>
+            <w:r>
+              <w:rPr>
+                <w:lang w:val="nl-NL"/>
+              </w:rPr>
+              <w:t xml:space="preserve">Een gebruiker vult niet correcte gegevens in </w:t>
+            </w:r>
+          </w:p>
+        </w:tc>
+        <w:tc>
+          <w:tcPr>
+            <w:tcW w:w="3776" w:type="dxa"/>
+          </w:tcPr>
+          <w:p>
+            <w:pPr>
+              <w:cnfStyle w:val="000000100000" w:firstRow="0" w:lastRow="0" w:firstColumn="0" w:lastColumn="0" w:oddVBand="0" w:evenVBand="0" w:oddHBand="1" w:evenHBand="0" w:firstRowFirstColumn="0" w:firstRowLastColumn="0" w:lastRowFirstColumn="0" w:lastRowLastColumn="0"/>
+              <w:rPr>
+                <w:lang w:val="nl-NL"/>
+              </w:rPr>
+            </w:pPr>
+            <w:r>
+              <w:rPr>
+                <w:lang w:val="nl-NL"/>
+              </w:rPr>
+              <w:t>De gebruiker wordt niet ingelogd en krijgt te zien dat hij een niet geldige combinatie heeft ingevuld.</w:t>
+            </w:r>
+          </w:p>
+        </w:tc>
+      </w:tr>
+      <w:tr>
+        <w:tc>
+          <w:tcPr>
+            <w:cnfStyle w:val="001000000000" w:firstRow="0" w:lastRow="0" w:firstColumn="1" w:lastColumn="0" w:oddVBand="0" w:evenVBand="0" w:oddHBand="0" w:evenHBand="0" w:firstRowFirstColumn="0" w:firstRowLastColumn="0" w:lastRowFirstColumn="0" w:lastRowLastColumn="0"/>
+            <w:tcW w:w="1271" w:type="dxa"/>
+          </w:tcPr>
+          <w:p>
+            <w:pPr>
+              <w:rPr>
+                <w:lang w:val="nl-NL"/>
+              </w:rPr>
+            </w:pPr>
+            <w:r>
+              <w:rPr>
+                <w:lang w:val="nl-NL"/>
+              </w:rPr>
+              <w:t>S1_C</w:t>
+            </w:r>
+          </w:p>
+        </w:tc>
+        <w:tc>
+          <w:tcPr>
+            <w:tcW w:w="3969" w:type="dxa"/>
+          </w:tcPr>
+          <w:p>
+            <w:pPr>
+              <w:cnfStyle w:val="000000000000" w:firstRow="0" w:lastRow="0" w:firstColumn="0" w:lastColumn="0" w:oddVBand="0" w:evenVBand="0" w:oddHBand="0" w:evenHBand="0" w:firstRowFirstColumn="0" w:firstRowLastColumn="0" w:lastRowFirstColumn="0" w:lastRowLastColumn="0"/>
+              <w:rPr>
+                <w:lang w:val="nl-NL"/>
+              </w:rPr>
+            </w:pPr>
+            <w:r>
+              <w:rPr>
+                <w:lang w:val="nl-NL"/>
+              </w:rPr>
+              <w:t xml:space="preserve">Een gebruiker inlogt in zonder gegevens in te vullen </w:t>
+            </w:r>
+          </w:p>
+        </w:tc>
+        <w:tc>
+          <w:tcPr>
+            <w:tcW w:w="3776" w:type="dxa"/>
+          </w:tcPr>
+          <w:p>
+            <w:pPr>
+              <w:cnfStyle w:val="000000000000" w:firstRow="0" w:lastRow="0" w:firstColumn="0" w:lastColumn="0" w:oddVBand="0" w:evenVBand="0" w:oddHBand="0" w:evenHBand="0" w:firstRowFirstColumn="0" w:firstRowLastColumn="0" w:lastRowFirstColumn="0" w:lastRowLastColumn="0"/>
+              <w:rPr>
+                <w:lang w:val="nl-NL"/>
+              </w:rPr>
+            </w:pPr>
+            <w:r>
+              <w:rPr>
+                <w:lang w:val="nl-NL"/>
+              </w:rPr>
+              <w:t>De gebruiker krijgt te zien dat hij gegevens moet invullen.</w:t>
+            </w:r>
+          </w:p>
+        </w:tc>
+      </w:tr>
+      <w:tr>
+        <w:trPr>
+          <w:cnfStyle w:val="000000100000" w:firstRow="0" w:lastRow="0" w:firstColumn="0" w:lastColumn="0" w:oddVBand="0" w:evenVBand="0" w:oddHBand="1" w:evenHBand="0" w:firstRowFirstColumn="0" w:firstRowLastColumn="0" w:lastRowFirstColumn="0" w:lastRowLastColumn="0"/>
+        </w:trPr>
+        <w:tc>
+          <w:tcPr>
+            <w:cnfStyle w:val="001000000000" w:firstRow="0" w:lastRow="0" w:firstColumn="1" w:lastColumn="0" w:oddVBand="0" w:evenVBand="0" w:oddHBand="0" w:evenHBand="0" w:firstRowFirstColumn="0" w:firstRowLastColumn="0" w:lastRowFirstColumn="0" w:lastRowLastColumn="0"/>
+            <w:tcW w:w="1271" w:type="dxa"/>
+          </w:tcPr>
+          <w:p>
+            <w:pPr>
+              <w:rPr>
+                <w:lang w:val="nl-NL"/>
+              </w:rPr>
+            </w:pPr>
+            <w:r>
+              <w:rPr>
+                <w:lang w:val="nl-NL"/>
+              </w:rPr>
+              <w:t>S1_D</w:t>
+            </w:r>
+          </w:p>
+        </w:tc>
+        <w:tc>
+          <w:tcPr>
+            <w:tcW w:w="3969" w:type="dxa"/>
+          </w:tcPr>
+          <w:p>
+            <w:pPr>
+              <w:cnfStyle w:val="000000100000" w:firstRow="0" w:lastRow="0" w:firstColumn="0" w:lastColumn="0" w:oddVBand="0" w:evenVBand="0" w:oddHBand="1" w:evenHBand="0" w:firstRowFirstColumn="0" w:firstRowLastColumn="0" w:lastRowFirstColumn="0" w:lastRowLastColumn="0"/>
+              <w:rPr>
+                <w:lang w:val="nl-NL"/>
+              </w:rPr>
+            </w:pPr>
+            <w:r>
+              <w:rPr>
+                <w:lang w:val="nl-NL"/>
+              </w:rPr>
+              <w:t>Een gebruiker drukt op log uit</w:t>
+            </w:r>
+          </w:p>
+        </w:tc>
+        <w:tc>
+          <w:tcPr>
+            <w:tcW w:w="3776" w:type="dxa"/>
+          </w:tcPr>
+          <w:p>
+            <w:pPr>
+              <w:cnfStyle w:val="000000100000" w:firstRow="0" w:lastRow="0" w:firstColumn="0" w:lastColumn="0" w:oddVBand="0" w:evenVBand="0" w:oddHBand="1" w:evenHBand="0" w:firstRowFirstColumn="0" w:firstRowLastColumn="0" w:lastRowFirstColumn="0" w:lastRowLastColumn="0"/>
+              <w:rPr>
+                <w:lang w:val="nl-NL"/>
+              </w:rPr>
+            </w:pPr>
+            <w:r>
+              <w:rPr>
+                <w:lang w:val="nl-NL"/>
+              </w:rPr>
+              <w:t>De gebruiker wordt uitgelogd</w:t>
+            </w:r>
+          </w:p>
+        </w:tc>
+      </w:tr>
+      <w:tr>
+        <w:tc>
+          <w:tcPr>
+            <w:cnfStyle w:val="001000000000" w:firstRow="0" w:lastRow="0" w:firstColumn="1" w:lastColumn="0" w:oddVBand="0" w:evenVBand="0" w:oddHBand="0" w:evenHBand="0" w:firstRowFirstColumn="0" w:firstRowLastColumn="0" w:lastRowFirstColumn="0" w:lastRowLastColumn="0"/>
+            <w:tcW w:w="1271" w:type="dxa"/>
+          </w:tcPr>
+          <w:p>
+            <w:pPr>
+              <w:rPr>
+                <w:lang w:val="nl-NL"/>
+              </w:rPr>
+            </w:pPr>
+            <w:r>
+              <w:rPr>
+                <w:lang w:val="nl-NL"/>
+              </w:rPr>
+              <w:t>S1_E</w:t>
+            </w:r>
+          </w:p>
+        </w:tc>
+        <w:tc>
+          <w:tcPr>
+            <w:tcW w:w="3969" w:type="dxa"/>
+          </w:tcPr>
+          <w:p>
+            <w:pPr>
+              <w:cnfStyle w:val="000000000000" w:firstRow="0" w:lastRow="0" w:firstColumn="0" w:lastColumn="0" w:oddVBand="0" w:evenVBand="0" w:oddHBand="0" w:evenHBand="0" w:firstRowFirstColumn="0" w:firstRowLastColumn="0" w:lastRowFirstColumn="0" w:lastRowLastColumn="0"/>
+              <w:rPr>
+                <w:lang w:val="nl-NL"/>
+              </w:rPr>
+            </w:pPr>
+            <w:r>
+              <w:rPr>
+                <w:lang w:val="nl-NL"/>
+              </w:rPr>
+              <w:t xml:space="preserve">Een gebruiker die niet is ingelogd drukt op uitloggen </w:t>
+            </w:r>
+          </w:p>
+        </w:tc>
+        <w:tc>
+          <w:tcPr>
+            <w:tcW w:w="3776" w:type="dxa"/>
+          </w:tcPr>
+          <w:p>
+            <w:pPr>
+              <w:cnfStyle w:val="000000000000" w:firstRow="0" w:lastRow="0" w:firstColumn="0" w:lastColumn="0" w:oddVBand="0" w:evenVBand="0" w:oddHBand="0" w:evenHBand="0" w:firstRowFirstColumn="0" w:firstRowLastColumn="0" w:lastRowFirstColumn="0" w:lastRowLastColumn="0"/>
+              <w:rPr>
+                <w:lang w:val="nl-NL"/>
+              </w:rPr>
+            </w:pPr>
+            <w:r>
+              <w:rPr>
+                <w:lang w:val="nl-NL"/>
+              </w:rPr>
+              <w:t>De gebruiker krijgt te zien dat hij zich eerst moet inlogen.</w:t>
+            </w:r>
           </w:p>
         </w:tc>
       </w:tr>
@@ -1608,21 +3052,1195 @@
           <w:lang w:val="nl-NL"/>
         </w:rPr>
       </w:pPr>
-      <w:bookmarkStart w:id="7" w:name="_Toc422923164"/>
+      <w:bookmarkStart w:id="6" w:name="_Toc422923164"/>
       <w:r>
         <w:rPr>
           <w:lang w:val="nl-NL"/>
         </w:rPr>
+        <w:lastRenderedPageBreak/>
         <w:t>Test Matrix</w:t>
       </w:r>
-      <w:bookmarkEnd w:id="7"/>
+      <w:bookmarkEnd w:id="6"/>
       <w:r>
         <w:rPr>
           <w:lang w:val="nl-NL"/>
         </w:rPr>
         <w:t xml:space="preserve"> </w:t>
       </w:r>
+      <w:bookmarkStart w:id="7" w:name="_GoBack"/>
+      <w:bookmarkEnd w:id="7"/>
     </w:p>
+    <w:tbl>
+      <w:tblPr>
+        <w:tblStyle w:val="Onopgemaaktetabel1"/>
+        <w:tblW w:w="0" w:type="auto"/>
+        <w:tblLook w:val="04A0" w:firstRow="1" w:lastRow="0" w:firstColumn="1" w:lastColumn="0" w:noHBand="0" w:noVBand="1"/>
+      </w:tblPr>
+      <w:tblGrid>
+        <w:gridCol w:w="1271"/>
+        <w:gridCol w:w="3969"/>
+        <w:gridCol w:w="3776"/>
+      </w:tblGrid>
+      <w:tr>
+        <w:trPr>
+          <w:cnfStyle w:val="100000000000" w:firstRow="1" w:lastRow="0" w:firstColumn="0" w:lastColumn="0" w:oddVBand="0" w:evenVBand="0" w:oddHBand="0" w:evenHBand="0" w:firstRowFirstColumn="0" w:firstRowLastColumn="0" w:lastRowFirstColumn="0" w:lastRowLastColumn="0"/>
+        </w:trPr>
+        <w:tc>
+          <w:tcPr>
+            <w:cnfStyle w:val="001000000000" w:firstRow="0" w:lastRow="0" w:firstColumn="1" w:lastColumn="0" w:oddVBand="0" w:evenVBand="0" w:oddHBand="0" w:evenHBand="0" w:firstRowFirstColumn="0" w:firstRowLastColumn="0" w:lastRowFirstColumn="0" w:lastRowLastColumn="0"/>
+            <w:tcW w:w="1271" w:type="dxa"/>
+          </w:tcPr>
+          <w:p>
+            <w:pPr>
+              <w:rPr>
+                <w:lang w:val="nl-NL"/>
+              </w:rPr>
+            </w:pPr>
+            <w:r>
+              <w:rPr>
+                <w:lang w:val="nl-NL"/>
+              </w:rPr>
+              <w:t>Testcase ID</w:t>
+            </w:r>
+          </w:p>
+        </w:tc>
+        <w:tc>
+          <w:tcPr>
+            <w:tcW w:w="3969" w:type="dxa"/>
+          </w:tcPr>
+          <w:p>
+            <w:pPr>
+              <w:cnfStyle w:val="100000000000" w:firstRow="1" w:lastRow="0" w:firstColumn="0" w:lastColumn="0" w:oddVBand="0" w:evenVBand="0" w:oddHBand="0" w:evenHBand="0" w:firstRowFirstColumn="0" w:firstRowLastColumn="0" w:lastRowFirstColumn="0" w:lastRowLastColumn="0"/>
+              <w:rPr>
+                <w:lang w:val="nl-NL"/>
+              </w:rPr>
+            </w:pPr>
+            <w:r>
+              <w:rPr>
+                <w:lang w:val="nl-NL"/>
+              </w:rPr>
+              <w:t>Resultaat</w:t>
+            </w:r>
+          </w:p>
+        </w:tc>
+        <w:tc>
+          <w:tcPr>
+            <w:tcW w:w="3776" w:type="dxa"/>
+          </w:tcPr>
+          <w:p>
+            <w:pPr>
+              <w:cnfStyle w:val="100000000000" w:firstRow="1" w:lastRow="0" w:firstColumn="0" w:lastColumn="0" w:oddVBand="0" w:evenVBand="0" w:oddHBand="0" w:evenHBand="0" w:firstRowFirstColumn="0" w:firstRowLastColumn="0" w:lastRowFirstColumn="0" w:lastRowLastColumn="0"/>
+              <w:rPr>
+                <w:lang w:val="nl-NL"/>
+              </w:rPr>
+            </w:pPr>
+            <w:proofErr w:type="spellStart"/>
+            <w:r>
+              <w:rPr>
+                <w:lang w:val="nl-NL"/>
+              </w:rPr>
+              <w:t>Passed</w:t>
+            </w:r>
+            <w:proofErr w:type="spellEnd"/>
+            <w:r>
+              <w:rPr>
+                <w:lang w:val="nl-NL"/>
+              </w:rPr>
+              <w:t xml:space="preserve"> / </w:t>
+            </w:r>
+            <w:proofErr w:type="spellStart"/>
+            <w:r>
+              <w:rPr>
+                <w:lang w:val="nl-NL"/>
+              </w:rPr>
+              <w:t>Not</w:t>
+            </w:r>
+            <w:proofErr w:type="spellEnd"/>
+            <w:r>
+              <w:rPr>
+                <w:lang w:val="nl-NL"/>
+              </w:rPr>
+              <w:t xml:space="preserve"> </w:t>
+            </w:r>
+            <w:proofErr w:type="spellStart"/>
+            <w:r>
+              <w:rPr>
+                <w:lang w:val="nl-NL"/>
+              </w:rPr>
+              <w:t>Passed</w:t>
+            </w:r>
+            <w:proofErr w:type="spellEnd"/>
+          </w:p>
+        </w:tc>
+      </w:tr>
+      <w:tr>
+        <w:trPr>
+          <w:cnfStyle w:val="000000100000" w:firstRow="0" w:lastRow="0" w:firstColumn="0" w:lastColumn="0" w:oddVBand="0" w:evenVBand="0" w:oddHBand="1" w:evenHBand="0" w:firstRowFirstColumn="0" w:firstRowLastColumn="0" w:lastRowFirstColumn="0" w:lastRowLastColumn="0"/>
+        </w:trPr>
+        <w:tc>
+          <w:tcPr>
+            <w:cnfStyle w:val="001000000000" w:firstRow="0" w:lastRow="0" w:firstColumn="1" w:lastColumn="0" w:oddVBand="0" w:evenVBand="0" w:oddHBand="0" w:evenHBand="0" w:firstRowFirstColumn="0" w:firstRowLastColumn="0" w:lastRowFirstColumn="0" w:lastRowLastColumn="0"/>
+            <w:tcW w:w="1271" w:type="dxa"/>
+          </w:tcPr>
+          <w:p>
+            <w:pPr>
+              <w:rPr>
+                <w:lang w:val="nl-NL"/>
+              </w:rPr>
+            </w:pPr>
+            <w:r>
+              <w:rPr>
+                <w:lang w:val="nl-NL"/>
+              </w:rPr>
+              <w:t>M1_A</w:t>
+            </w:r>
+          </w:p>
+        </w:tc>
+        <w:tc>
+          <w:tcPr>
+            <w:tcW w:w="3969" w:type="dxa"/>
+          </w:tcPr>
+          <w:p>
+            <w:pPr>
+              <w:cnfStyle w:val="000000100000" w:firstRow="0" w:lastRow="0" w:firstColumn="0" w:lastColumn="0" w:oddVBand="0" w:evenVBand="0" w:oddHBand="1" w:evenHBand="0" w:firstRowFirstColumn="0" w:firstRowLastColumn="0" w:lastRowFirstColumn="0" w:lastRowLastColumn="0"/>
+              <w:rPr>
+                <w:lang w:val="nl-NL"/>
+              </w:rPr>
+            </w:pPr>
+          </w:p>
+        </w:tc>
+        <w:tc>
+          <w:tcPr>
+            <w:tcW w:w="3776" w:type="dxa"/>
+          </w:tcPr>
+          <w:p>
+            <w:pPr>
+              <w:cnfStyle w:val="000000100000" w:firstRow="0" w:lastRow="0" w:firstColumn="0" w:lastColumn="0" w:oddVBand="0" w:evenVBand="0" w:oddHBand="1" w:evenHBand="0" w:firstRowFirstColumn="0" w:firstRowLastColumn="0" w:lastRowFirstColumn="0" w:lastRowLastColumn="0"/>
+              <w:rPr>
+                <w:lang w:val="nl-NL"/>
+              </w:rPr>
+            </w:pPr>
+          </w:p>
+        </w:tc>
+      </w:tr>
+      <w:tr>
+        <w:tc>
+          <w:tcPr>
+            <w:cnfStyle w:val="001000000000" w:firstRow="0" w:lastRow="0" w:firstColumn="1" w:lastColumn="0" w:oddVBand="0" w:evenVBand="0" w:oddHBand="0" w:evenHBand="0" w:firstRowFirstColumn="0" w:firstRowLastColumn="0" w:lastRowFirstColumn="0" w:lastRowLastColumn="0"/>
+            <w:tcW w:w="1271" w:type="dxa"/>
+          </w:tcPr>
+          <w:p>
+            <w:pPr>
+              <w:rPr>
+                <w:lang w:val="nl-NL"/>
+              </w:rPr>
+            </w:pPr>
+            <w:r>
+              <w:rPr>
+                <w:lang w:val="nl-NL"/>
+              </w:rPr>
+              <w:t>M1_B</w:t>
+            </w:r>
+          </w:p>
+        </w:tc>
+        <w:tc>
+          <w:tcPr>
+            <w:tcW w:w="3969" w:type="dxa"/>
+          </w:tcPr>
+          <w:p>
+            <w:pPr>
+              <w:cnfStyle w:val="000000000000" w:firstRow="0" w:lastRow="0" w:firstColumn="0" w:lastColumn="0" w:oddVBand="0" w:evenVBand="0" w:oddHBand="0" w:evenHBand="0" w:firstRowFirstColumn="0" w:firstRowLastColumn="0" w:lastRowFirstColumn="0" w:lastRowLastColumn="0"/>
+              <w:rPr>
+                <w:lang w:val="nl-NL"/>
+              </w:rPr>
+            </w:pPr>
+          </w:p>
+        </w:tc>
+        <w:tc>
+          <w:tcPr>
+            <w:tcW w:w="3776" w:type="dxa"/>
+          </w:tcPr>
+          <w:p>
+            <w:pPr>
+              <w:cnfStyle w:val="000000000000" w:firstRow="0" w:lastRow="0" w:firstColumn="0" w:lastColumn="0" w:oddVBand="0" w:evenVBand="0" w:oddHBand="0" w:evenHBand="0" w:firstRowFirstColumn="0" w:firstRowLastColumn="0" w:lastRowFirstColumn="0" w:lastRowLastColumn="0"/>
+              <w:rPr>
+                <w:lang w:val="nl-NL"/>
+              </w:rPr>
+            </w:pPr>
+          </w:p>
+        </w:tc>
+      </w:tr>
+      <w:tr>
+        <w:trPr>
+          <w:cnfStyle w:val="000000100000" w:firstRow="0" w:lastRow="0" w:firstColumn="0" w:lastColumn="0" w:oddVBand="0" w:evenVBand="0" w:oddHBand="1" w:evenHBand="0" w:firstRowFirstColumn="0" w:firstRowLastColumn="0" w:lastRowFirstColumn="0" w:lastRowLastColumn="0"/>
+        </w:trPr>
+        <w:tc>
+          <w:tcPr>
+            <w:cnfStyle w:val="001000000000" w:firstRow="0" w:lastRow="0" w:firstColumn="1" w:lastColumn="0" w:oddVBand="0" w:evenVBand="0" w:oddHBand="0" w:evenHBand="0" w:firstRowFirstColumn="0" w:firstRowLastColumn="0" w:lastRowFirstColumn="0" w:lastRowLastColumn="0"/>
+            <w:tcW w:w="1271" w:type="dxa"/>
+          </w:tcPr>
+          <w:p>
+            <w:pPr>
+              <w:rPr>
+                <w:lang w:val="nl-NL"/>
+              </w:rPr>
+            </w:pPr>
+            <w:r>
+              <w:rPr>
+                <w:lang w:val="nl-NL"/>
+              </w:rPr>
+              <w:t>M1_C</w:t>
+            </w:r>
+          </w:p>
+        </w:tc>
+        <w:tc>
+          <w:tcPr>
+            <w:tcW w:w="3969" w:type="dxa"/>
+          </w:tcPr>
+          <w:p>
+            <w:pPr>
+              <w:cnfStyle w:val="000000100000" w:firstRow="0" w:lastRow="0" w:firstColumn="0" w:lastColumn="0" w:oddVBand="0" w:evenVBand="0" w:oddHBand="1" w:evenHBand="0" w:firstRowFirstColumn="0" w:firstRowLastColumn="0" w:lastRowFirstColumn="0" w:lastRowLastColumn="0"/>
+              <w:rPr>
+                <w:lang w:val="nl-NL"/>
+              </w:rPr>
+            </w:pPr>
+          </w:p>
+        </w:tc>
+        <w:tc>
+          <w:tcPr>
+            <w:tcW w:w="3776" w:type="dxa"/>
+          </w:tcPr>
+          <w:p>
+            <w:pPr>
+              <w:cnfStyle w:val="000000100000" w:firstRow="0" w:lastRow="0" w:firstColumn="0" w:lastColumn="0" w:oddVBand="0" w:evenVBand="0" w:oddHBand="1" w:evenHBand="0" w:firstRowFirstColumn="0" w:firstRowLastColumn="0" w:lastRowFirstColumn="0" w:lastRowLastColumn="0"/>
+              <w:rPr>
+                <w:lang w:val="nl-NL"/>
+              </w:rPr>
+            </w:pPr>
+          </w:p>
+        </w:tc>
+      </w:tr>
+      <w:tr>
+        <w:tc>
+          <w:tcPr>
+            <w:cnfStyle w:val="001000000000" w:firstRow="0" w:lastRow="0" w:firstColumn="1" w:lastColumn="0" w:oddVBand="0" w:evenVBand="0" w:oddHBand="0" w:evenHBand="0" w:firstRowFirstColumn="0" w:firstRowLastColumn="0" w:lastRowFirstColumn="0" w:lastRowLastColumn="0"/>
+            <w:tcW w:w="1271" w:type="dxa"/>
+          </w:tcPr>
+          <w:p>
+            <w:pPr>
+              <w:rPr>
+                <w:lang w:val="nl-NL"/>
+              </w:rPr>
+            </w:pPr>
+            <w:r>
+              <w:rPr>
+                <w:lang w:val="nl-NL"/>
+              </w:rPr>
+              <w:t>M1_D</w:t>
+            </w:r>
+          </w:p>
+        </w:tc>
+        <w:tc>
+          <w:tcPr>
+            <w:tcW w:w="3969" w:type="dxa"/>
+          </w:tcPr>
+          <w:p>
+            <w:pPr>
+              <w:cnfStyle w:val="000000000000" w:firstRow="0" w:lastRow="0" w:firstColumn="0" w:lastColumn="0" w:oddVBand="0" w:evenVBand="0" w:oddHBand="0" w:evenHBand="0" w:firstRowFirstColumn="0" w:firstRowLastColumn="0" w:lastRowFirstColumn="0" w:lastRowLastColumn="0"/>
+              <w:rPr>
+                <w:lang w:val="nl-NL"/>
+              </w:rPr>
+            </w:pPr>
+          </w:p>
+        </w:tc>
+        <w:tc>
+          <w:tcPr>
+            <w:tcW w:w="3776" w:type="dxa"/>
+          </w:tcPr>
+          <w:p>
+            <w:pPr>
+              <w:cnfStyle w:val="000000000000" w:firstRow="0" w:lastRow="0" w:firstColumn="0" w:lastColumn="0" w:oddVBand="0" w:evenVBand="0" w:oddHBand="0" w:evenHBand="0" w:firstRowFirstColumn="0" w:firstRowLastColumn="0" w:lastRowFirstColumn="0" w:lastRowLastColumn="0"/>
+              <w:rPr>
+                <w:lang w:val="nl-NL"/>
+              </w:rPr>
+            </w:pPr>
+          </w:p>
+        </w:tc>
+      </w:tr>
+      <w:tr>
+        <w:trPr>
+          <w:cnfStyle w:val="000000100000" w:firstRow="0" w:lastRow="0" w:firstColumn="0" w:lastColumn="0" w:oddVBand="0" w:evenVBand="0" w:oddHBand="1" w:evenHBand="0" w:firstRowFirstColumn="0" w:firstRowLastColumn="0" w:lastRowFirstColumn="0" w:lastRowLastColumn="0"/>
+        </w:trPr>
+        <w:tc>
+          <w:tcPr>
+            <w:cnfStyle w:val="001000000000" w:firstRow="0" w:lastRow="0" w:firstColumn="1" w:lastColumn="0" w:oddVBand="0" w:evenVBand="0" w:oddHBand="0" w:evenHBand="0" w:firstRowFirstColumn="0" w:firstRowLastColumn="0" w:lastRowFirstColumn="0" w:lastRowLastColumn="0"/>
+            <w:tcW w:w="1271" w:type="dxa"/>
+          </w:tcPr>
+          <w:p>
+            <w:pPr>
+              <w:rPr>
+                <w:lang w:val="nl-NL"/>
+              </w:rPr>
+            </w:pPr>
+            <w:r>
+              <w:rPr>
+                <w:lang w:val="nl-NL"/>
+              </w:rPr>
+              <w:t>M2_A</w:t>
+            </w:r>
+          </w:p>
+        </w:tc>
+        <w:tc>
+          <w:tcPr>
+            <w:tcW w:w="3969" w:type="dxa"/>
+          </w:tcPr>
+          <w:p>
+            <w:pPr>
+              <w:cnfStyle w:val="000000100000" w:firstRow="0" w:lastRow="0" w:firstColumn="0" w:lastColumn="0" w:oddVBand="0" w:evenVBand="0" w:oddHBand="1" w:evenHBand="0" w:firstRowFirstColumn="0" w:firstRowLastColumn="0" w:lastRowFirstColumn="0" w:lastRowLastColumn="0"/>
+              <w:rPr>
+                <w:lang w:val="nl-NL"/>
+              </w:rPr>
+            </w:pPr>
+          </w:p>
+        </w:tc>
+        <w:tc>
+          <w:tcPr>
+            <w:tcW w:w="3776" w:type="dxa"/>
+          </w:tcPr>
+          <w:p>
+            <w:pPr>
+              <w:cnfStyle w:val="000000100000" w:firstRow="0" w:lastRow="0" w:firstColumn="0" w:lastColumn="0" w:oddVBand="0" w:evenVBand="0" w:oddHBand="1" w:evenHBand="0" w:firstRowFirstColumn="0" w:firstRowLastColumn="0" w:lastRowFirstColumn="0" w:lastRowLastColumn="0"/>
+              <w:rPr>
+                <w:lang w:val="nl-NL"/>
+              </w:rPr>
+            </w:pPr>
+          </w:p>
+        </w:tc>
+      </w:tr>
+      <w:tr>
+        <w:tc>
+          <w:tcPr>
+            <w:cnfStyle w:val="001000000000" w:firstRow="0" w:lastRow="0" w:firstColumn="1" w:lastColumn="0" w:oddVBand="0" w:evenVBand="0" w:oddHBand="0" w:evenHBand="0" w:firstRowFirstColumn="0" w:firstRowLastColumn="0" w:lastRowFirstColumn="0" w:lastRowLastColumn="0"/>
+            <w:tcW w:w="1271" w:type="dxa"/>
+          </w:tcPr>
+          <w:p>
+            <w:pPr>
+              <w:rPr>
+                <w:lang w:val="nl-NL"/>
+              </w:rPr>
+            </w:pPr>
+            <w:r>
+              <w:rPr>
+                <w:lang w:val="nl-NL"/>
+              </w:rPr>
+              <w:t>M3_A</w:t>
+            </w:r>
+          </w:p>
+        </w:tc>
+        <w:tc>
+          <w:tcPr>
+            <w:tcW w:w="3969" w:type="dxa"/>
+          </w:tcPr>
+          <w:p>
+            <w:pPr>
+              <w:cnfStyle w:val="000000000000" w:firstRow="0" w:lastRow="0" w:firstColumn="0" w:lastColumn="0" w:oddVBand="0" w:evenVBand="0" w:oddHBand="0" w:evenHBand="0" w:firstRowFirstColumn="0" w:firstRowLastColumn="0" w:lastRowFirstColumn="0" w:lastRowLastColumn="0"/>
+              <w:rPr>
+                <w:lang w:val="nl-NL"/>
+              </w:rPr>
+            </w:pPr>
+          </w:p>
+        </w:tc>
+        <w:tc>
+          <w:tcPr>
+            <w:tcW w:w="3776" w:type="dxa"/>
+          </w:tcPr>
+          <w:p>
+            <w:pPr>
+              <w:cnfStyle w:val="000000000000" w:firstRow="0" w:lastRow="0" w:firstColumn="0" w:lastColumn="0" w:oddVBand="0" w:evenVBand="0" w:oddHBand="0" w:evenHBand="0" w:firstRowFirstColumn="0" w:firstRowLastColumn="0" w:lastRowFirstColumn="0" w:lastRowLastColumn="0"/>
+              <w:rPr>
+                <w:lang w:val="nl-NL"/>
+              </w:rPr>
+            </w:pPr>
+          </w:p>
+        </w:tc>
+      </w:tr>
+      <w:tr>
+        <w:trPr>
+          <w:cnfStyle w:val="000000100000" w:firstRow="0" w:lastRow="0" w:firstColumn="0" w:lastColumn="0" w:oddVBand="0" w:evenVBand="0" w:oddHBand="1" w:evenHBand="0" w:firstRowFirstColumn="0" w:firstRowLastColumn="0" w:lastRowFirstColumn="0" w:lastRowLastColumn="0"/>
+        </w:trPr>
+        <w:tc>
+          <w:tcPr>
+            <w:cnfStyle w:val="001000000000" w:firstRow="0" w:lastRow="0" w:firstColumn="1" w:lastColumn="0" w:oddVBand="0" w:evenVBand="0" w:oddHBand="0" w:evenHBand="0" w:firstRowFirstColumn="0" w:firstRowLastColumn="0" w:lastRowFirstColumn="0" w:lastRowLastColumn="0"/>
+            <w:tcW w:w="1271" w:type="dxa"/>
+          </w:tcPr>
+          <w:p>
+            <w:pPr>
+              <w:rPr>
+                <w:lang w:val="nl-NL"/>
+              </w:rPr>
+            </w:pPr>
+            <w:r>
+              <w:rPr>
+                <w:lang w:val="nl-NL"/>
+              </w:rPr>
+              <w:t>M3_B</w:t>
+            </w:r>
+          </w:p>
+        </w:tc>
+        <w:tc>
+          <w:tcPr>
+            <w:tcW w:w="3969" w:type="dxa"/>
+          </w:tcPr>
+          <w:p>
+            <w:pPr>
+              <w:cnfStyle w:val="000000100000" w:firstRow="0" w:lastRow="0" w:firstColumn="0" w:lastColumn="0" w:oddVBand="0" w:evenVBand="0" w:oddHBand="1" w:evenHBand="0" w:firstRowFirstColumn="0" w:firstRowLastColumn="0" w:lastRowFirstColumn="0" w:lastRowLastColumn="0"/>
+              <w:rPr>
+                <w:lang w:val="nl-NL"/>
+              </w:rPr>
+            </w:pPr>
+          </w:p>
+        </w:tc>
+        <w:tc>
+          <w:tcPr>
+            <w:tcW w:w="3776" w:type="dxa"/>
+          </w:tcPr>
+          <w:p>
+            <w:pPr>
+              <w:cnfStyle w:val="000000100000" w:firstRow="0" w:lastRow="0" w:firstColumn="0" w:lastColumn="0" w:oddVBand="0" w:evenVBand="0" w:oddHBand="1" w:evenHBand="0" w:firstRowFirstColumn="0" w:firstRowLastColumn="0" w:lastRowFirstColumn="0" w:lastRowLastColumn="0"/>
+              <w:rPr>
+                <w:lang w:val="nl-NL"/>
+              </w:rPr>
+            </w:pPr>
+          </w:p>
+        </w:tc>
+      </w:tr>
+      <w:tr>
+        <w:tc>
+          <w:tcPr>
+            <w:cnfStyle w:val="001000000000" w:firstRow="0" w:lastRow="0" w:firstColumn="1" w:lastColumn="0" w:oddVBand="0" w:evenVBand="0" w:oddHBand="0" w:evenHBand="0" w:firstRowFirstColumn="0" w:firstRowLastColumn="0" w:lastRowFirstColumn="0" w:lastRowLastColumn="0"/>
+            <w:tcW w:w="1271" w:type="dxa"/>
+          </w:tcPr>
+          <w:p>
+            <w:pPr>
+              <w:rPr>
+                <w:lang w:val="nl-NL"/>
+              </w:rPr>
+            </w:pPr>
+            <w:r>
+              <w:rPr>
+                <w:lang w:val="nl-NL"/>
+              </w:rPr>
+              <w:t>M3_C</w:t>
+            </w:r>
+          </w:p>
+        </w:tc>
+        <w:tc>
+          <w:tcPr>
+            <w:tcW w:w="3969" w:type="dxa"/>
+          </w:tcPr>
+          <w:p>
+            <w:pPr>
+              <w:cnfStyle w:val="000000000000" w:firstRow="0" w:lastRow="0" w:firstColumn="0" w:lastColumn="0" w:oddVBand="0" w:evenVBand="0" w:oddHBand="0" w:evenHBand="0" w:firstRowFirstColumn="0" w:firstRowLastColumn="0" w:lastRowFirstColumn="0" w:lastRowLastColumn="0"/>
+              <w:rPr>
+                <w:lang w:val="nl-NL"/>
+              </w:rPr>
+            </w:pPr>
+          </w:p>
+        </w:tc>
+        <w:tc>
+          <w:tcPr>
+            <w:tcW w:w="3776" w:type="dxa"/>
+          </w:tcPr>
+          <w:p>
+            <w:pPr>
+              <w:cnfStyle w:val="000000000000" w:firstRow="0" w:lastRow="0" w:firstColumn="0" w:lastColumn="0" w:oddVBand="0" w:evenVBand="0" w:oddHBand="0" w:evenHBand="0" w:firstRowFirstColumn="0" w:firstRowLastColumn="0" w:lastRowFirstColumn="0" w:lastRowLastColumn="0"/>
+              <w:rPr>
+                <w:lang w:val="nl-NL"/>
+              </w:rPr>
+            </w:pPr>
+          </w:p>
+        </w:tc>
+      </w:tr>
+      <w:tr>
+        <w:trPr>
+          <w:cnfStyle w:val="000000100000" w:firstRow="0" w:lastRow="0" w:firstColumn="0" w:lastColumn="0" w:oddVBand="0" w:evenVBand="0" w:oddHBand="1" w:evenHBand="0" w:firstRowFirstColumn="0" w:firstRowLastColumn="0" w:lastRowFirstColumn="0" w:lastRowLastColumn="0"/>
+        </w:trPr>
+        <w:tc>
+          <w:tcPr>
+            <w:cnfStyle w:val="001000000000" w:firstRow="0" w:lastRow="0" w:firstColumn="1" w:lastColumn="0" w:oddVBand="0" w:evenVBand="0" w:oddHBand="0" w:evenHBand="0" w:firstRowFirstColumn="0" w:firstRowLastColumn="0" w:lastRowFirstColumn="0" w:lastRowLastColumn="0"/>
+            <w:tcW w:w="1271" w:type="dxa"/>
+          </w:tcPr>
+          <w:p>
+            <w:pPr>
+              <w:rPr>
+                <w:lang w:val="nl-NL"/>
+              </w:rPr>
+            </w:pPr>
+            <w:r>
+              <w:rPr>
+                <w:lang w:val="nl-NL"/>
+              </w:rPr>
+              <w:t>M3_D</w:t>
+            </w:r>
+          </w:p>
+        </w:tc>
+        <w:tc>
+          <w:tcPr>
+            <w:tcW w:w="3969" w:type="dxa"/>
+          </w:tcPr>
+          <w:p>
+            <w:pPr>
+              <w:cnfStyle w:val="000000100000" w:firstRow="0" w:lastRow="0" w:firstColumn="0" w:lastColumn="0" w:oddVBand="0" w:evenVBand="0" w:oddHBand="1" w:evenHBand="0" w:firstRowFirstColumn="0" w:firstRowLastColumn="0" w:lastRowFirstColumn="0" w:lastRowLastColumn="0"/>
+              <w:rPr>
+                <w:lang w:val="nl-NL"/>
+              </w:rPr>
+            </w:pPr>
+          </w:p>
+        </w:tc>
+        <w:tc>
+          <w:tcPr>
+            <w:tcW w:w="3776" w:type="dxa"/>
+          </w:tcPr>
+          <w:p>
+            <w:pPr>
+              <w:cnfStyle w:val="000000100000" w:firstRow="0" w:lastRow="0" w:firstColumn="0" w:lastColumn="0" w:oddVBand="0" w:evenVBand="0" w:oddHBand="1" w:evenHBand="0" w:firstRowFirstColumn="0" w:firstRowLastColumn="0" w:lastRowFirstColumn="0" w:lastRowLastColumn="0"/>
+              <w:rPr>
+                <w:lang w:val="nl-NL"/>
+              </w:rPr>
+            </w:pPr>
+          </w:p>
+        </w:tc>
+      </w:tr>
+      <w:tr>
+        <w:tc>
+          <w:tcPr>
+            <w:cnfStyle w:val="001000000000" w:firstRow="0" w:lastRow="0" w:firstColumn="1" w:lastColumn="0" w:oddVBand="0" w:evenVBand="0" w:oddHBand="0" w:evenHBand="0" w:firstRowFirstColumn="0" w:firstRowLastColumn="0" w:lastRowFirstColumn="0" w:lastRowLastColumn="0"/>
+            <w:tcW w:w="1271" w:type="dxa"/>
+          </w:tcPr>
+          <w:p>
+            <w:pPr>
+              <w:rPr>
+                <w:lang w:val="nl-NL"/>
+              </w:rPr>
+            </w:pPr>
+            <w:r>
+              <w:rPr>
+                <w:lang w:val="nl-NL"/>
+              </w:rPr>
+              <w:t>M3_E</w:t>
+            </w:r>
+          </w:p>
+        </w:tc>
+        <w:tc>
+          <w:tcPr>
+            <w:tcW w:w="3969" w:type="dxa"/>
+          </w:tcPr>
+          <w:p>
+            <w:pPr>
+              <w:cnfStyle w:val="000000000000" w:firstRow="0" w:lastRow="0" w:firstColumn="0" w:lastColumn="0" w:oddVBand="0" w:evenVBand="0" w:oddHBand="0" w:evenHBand="0" w:firstRowFirstColumn="0" w:firstRowLastColumn="0" w:lastRowFirstColumn="0" w:lastRowLastColumn="0"/>
+              <w:rPr>
+                <w:lang w:val="nl-NL"/>
+              </w:rPr>
+            </w:pPr>
+          </w:p>
+        </w:tc>
+        <w:tc>
+          <w:tcPr>
+            <w:tcW w:w="3776" w:type="dxa"/>
+          </w:tcPr>
+          <w:p>
+            <w:pPr>
+              <w:cnfStyle w:val="000000000000" w:firstRow="0" w:lastRow="0" w:firstColumn="0" w:lastColumn="0" w:oddVBand="0" w:evenVBand="0" w:oddHBand="0" w:evenHBand="0" w:firstRowFirstColumn="0" w:firstRowLastColumn="0" w:lastRowFirstColumn="0" w:lastRowLastColumn="0"/>
+              <w:rPr>
+                <w:lang w:val="nl-NL"/>
+              </w:rPr>
+            </w:pPr>
+          </w:p>
+        </w:tc>
+      </w:tr>
+      <w:tr>
+        <w:trPr>
+          <w:cnfStyle w:val="000000100000" w:firstRow="0" w:lastRow="0" w:firstColumn="0" w:lastColumn="0" w:oddVBand="0" w:evenVBand="0" w:oddHBand="1" w:evenHBand="0" w:firstRowFirstColumn="0" w:firstRowLastColumn="0" w:lastRowFirstColumn="0" w:lastRowLastColumn="0"/>
+        </w:trPr>
+        <w:tc>
+          <w:tcPr>
+            <w:cnfStyle w:val="001000000000" w:firstRow="0" w:lastRow="0" w:firstColumn="1" w:lastColumn="0" w:oddVBand="0" w:evenVBand="0" w:oddHBand="0" w:evenHBand="0" w:firstRowFirstColumn="0" w:firstRowLastColumn="0" w:lastRowFirstColumn="0" w:lastRowLastColumn="0"/>
+            <w:tcW w:w="1271" w:type="dxa"/>
+          </w:tcPr>
+          <w:p>
+            <w:pPr>
+              <w:rPr>
+                <w:lang w:val="nl-NL"/>
+              </w:rPr>
+            </w:pPr>
+            <w:r>
+              <w:rPr>
+                <w:lang w:val="nl-NL"/>
+              </w:rPr>
+              <w:t>M4_A</w:t>
+            </w:r>
+          </w:p>
+        </w:tc>
+        <w:tc>
+          <w:tcPr>
+            <w:tcW w:w="3969" w:type="dxa"/>
+          </w:tcPr>
+          <w:p>
+            <w:pPr>
+              <w:cnfStyle w:val="000000100000" w:firstRow="0" w:lastRow="0" w:firstColumn="0" w:lastColumn="0" w:oddVBand="0" w:evenVBand="0" w:oddHBand="1" w:evenHBand="0" w:firstRowFirstColumn="0" w:firstRowLastColumn="0" w:lastRowFirstColumn="0" w:lastRowLastColumn="0"/>
+              <w:rPr>
+                <w:lang w:val="nl-NL"/>
+              </w:rPr>
+            </w:pPr>
+          </w:p>
+        </w:tc>
+        <w:tc>
+          <w:tcPr>
+            <w:tcW w:w="3776" w:type="dxa"/>
+          </w:tcPr>
+          <w:p>
+            <w:pPr>
+              <w:cnfStyle w:val="000000100000" w:firstRow="0" w:lastRow="0" w:firstColumn="0" w:lastColumn="0" w:oddVBand="0" w:evenVBand="0" w:oddHBand="1" w:evenHBand="0" w:firstRowFirstColumn="0" w:firstRowLastColumn="0" w:lastRowFirstColumn="0" w:lastRowLastColumn="0"/>
+              <w:rPr>
+                <w:lang w:val="nl-NL"/>
+              </w:rPr>
+            </w:pPr>
+          </w:p>
+        </w:tc>
+      </w:tr>
+      <w:tr>
+        <w:tc>
+          <w:tcPr>
+            <w:cnfStyle w:val="001000000000" w:firstRow="0" w:lastRow="0" w:firstColumn="1" w:lastColumn="0" w:oddVBand="0" w:evenVBand="0" w:oddHBand="0" w:evenHBand="0" w:firstRowFirstColumn="0" w:firstRowLastColumn="0" w:lastRowFirstColumn="0" w:lastRowLastColumn="0"/>
+            <w:tcW w:w="1271" w:type="dxa"/>
+          </w:tcPr>
+          <w:p>
+            <w:pPr>
+              <w:rPr>
+                <w:lang w:val="nl-NL"/>
+              </w:rPr>
+            </w:pPr>
+            <w:r>
+              <w:rPr>
+                <w:lang w:val="nl-NL"/>
+              </w:rPr>
+              <w:t>M4_B</w:t>
+            </w:r>
+          </w:p>
+        </w:tc>
+        <w:tc>
+          <w:tcPr>
+            <w:tcW w:w="3969" w:type="dxa"/>
+          </w:tcPr>
+          <w:p>
+            <w:pPr>
+              <w:cnfStyle w:val="000000000000" w:firstRow="0" w:lastRow="0" w:firstColumn="0" w:lastColumn="0" w:oddVBand="0" w:evenVBand="0" w:oddHBand="0" w:evenHBand="0" w:firstRowFirstColumn="0" w:firstRowLastColumn="0" w:lastRowFirstColumn="0" w:lastRowLastColumn="0"/>
+              <w:rPr>
+                <w:lang w:val="nl-NL"/>
+              </w:rPr>
+            </w:pPr>
+          </w:p>
+        </w:tc>
+        <w:tc>
+          <w:tcPr>
+            <w:tcW w:w="3776" w:type="dxa"/>
+          </w:tcPr>
+          <w:p>
+            <w:pPr>
+              <w:cnfStyle w:val="000000000000" w:firstRow="0" w:lastRow="0" w:firstColumn="0" w:lastColumn="0" w:oddVBand="0" w:evenVBand="0" w:oddHBand="0" w:evenHBand="0" w:firstRowFirstColumn="0" w:firstRowLastColumn="0" w:lastRowFirstColumn="0" w:lastRowLastColumn="0"/>
+              <w:rPr>
+                <w:lang w:val="nl-NL"/>
+              </w:rPr>
+            </w:pPr>
+          </w:p>
+        </w:tc>
+      </w:tr>
+      <w:tr>
+        <w:trPr>
+          <w:cnfStyle w:val="000000100000" w:firstRow="0" w:lastRow="0" w:firstColumn="0" w:lastColumn="0" w:oddVBand="0" w:evenVBand="0" w:oddHBand="1" w:evenHBand="0" w:firstRowFirstColumn="0" w:firstRowLastColumn="0" w:lastRowFirstColumn="0" w:lastRowLastColumn="0"/>
+        </w:trPr>
+        <w:tc>
+          <w:tcPr>
+            <w:cnfStyle w:val="001000000000" w:firstRow="0" w:lastRow="0" w:firstColumn="1" w:lastColumn="0" w:oddVBand="0" w:evenVBand="0" w:oddHBand="0" w:evenHBand="0" w:firstRowFirstColumn="0" w:firstRowLastColumn="0" w:lastRowFirstColumn="0" w:lastRowLastColumn="0"/>
+            <w:tcW w:w="1271" w:type="dxa"/>
+          </w:tcPr>
+          <w:p>
+            <w:pPr>
+              <w:rPr>
+                <w:lang w:val="nl-NL"/>
+              </w:rPr>
+            </w:pPr>
+            <w:r>
+              <w:rPr>
+                <w:lang w:val="nl-NL"/>
+              </w:rPr>
+              <w:t>M4_C</w:t>
+            </w:r>
+          </w:p>
+        </w:tc>
+        <w:tc>
+          <w:tcPr>
+            <w:tcW w:w="3969" w:type="dxa"/>
+          </w:tcPr>
+          <w:p>
+            <w:pPr>
+              <w:cnfStyle w:val="000000100000" w:firstRow="0" w:lastRow="0" w:firstColumn="0" w:lastColumn="0" w:oddVBand="0" w:evenVBand="0" w:oddHBand="1" w:evenHBand="0" w:firstRowFirstColumn="0" w:firstRowLastColumn="0" w:lastRowFirstColumn="0" w:lastRowLastColumn="0"/>
+              <w:rPr>
+                <w:lang w:val="nl-NL"/>
+              </w:rPr>
+            </w:pPr>
+          </w:p>
+        </w:tc>
+        <w:tc>
+          <w:tcPr>
+            <w:tcW w:w="3776" w:type="dxa"/>
+          </w:tcPr>
+          <w:p>
+            <w:pPr>
+              <w:cnfStyle w:val="000000100000" w:firstRow="0" w:lastRow="0" w:firstColumn="0" w:lastColumn="0" w:oddVBand="0" w:evenVBand="0" w:oddHBand="1" w:evenHBand="0" w:firstRowFirstColumn="0" w:firstRowLastColumn="0" w:lastRowFirstColumn="0" w:lastRowLastColumn="0"/>
+              <w:rPr>
+                <w:lang w:val="nl-NL"/>
+              </w:rPr>
+            </w:pPr>
+          </w:p>
+        </w:tc>
+      </w:tr>
+      <w:tr>
+        <w:tc>
+          <w:tcPr>
+            <w:cnfStyle w:val="001000000000" w:firstRow="0" w:lastRow="0" w:firstColumn="1" w:lastColumn="0" w:oddVBand="0" w:evenVBand="0" w:oddHBand="0" w:evenHBand="0" w:firstRowFirstColumn="0" w:firstRowLastColumn="0" w:lastRowFirstColumn="0" w:lastRowLastColumn="0"/>
+            <w:tcW w:w="1271" w:type="dxa"/>
+          </w:tcPr>
+          <w:p>
+            <w:pPr>
+              <w:rPr>
+                <w:lang w:val="nl-NL"/>
+              </w:rPr>
+            </w:pPr>
+            <w:r>
+              <w:rPr>
+                <w:lang w:val="nl-NL"/>
+              </w:rPr>
+              <w:t>M4_D</w:t>
+            </w:r>
+          </w:p>
+        </w:tc>
+        <w:tc>
+          <w:tcPr>
+            <w:tcW w:w="3969" w:type="dxa"/>
+          </w:tcPr>
+          <w:p>
+            <w:pPr>
+              <w:cnfStyle w:val="000000000000" w:firstRow="0" w:lastRow="0" w:firstColumn="0" w:lastColumn="0" w:oddVBand="0" w:evenVBand="0" w:oddHBand="0" w:evenHBand="0" w:firstRowFirstColumn="0" w:firstRowLastColumn="0" w:lastRowFirstColumn="0" w:lastRowLastColumn="0"/>
+              <w:rPr>
+                <w:lang w:val="nl-NL"/>
+              </w:rPr>
+            </w:pPr>
+          </w:p>
+        </w:tc>
+        <w:tc>
+          <w:tcPr>
+            <w:tcW w:w="3776" w:type="dxa"/>
+          </w:tcPr>
+          <w:p>
+            <w:pPr>
+              <w:cnfStyle w:val="000000000000" w:firstRow="0" w:lastRow="0" w:firstColumn="0" w:lastColumn="0" w:oddVBand="0" w:evenVBand="0" w:oddHBand="0" w:evenHBand="0" w:firstRowFirstColumn="0" w:firstRowLastColumn="0" w:lastRowFirstColumn="0" w:lastRowLastColumn="0"/>
+              <w:rPr>
+                <w:lang w:val="nl-NL"/>
+              </w:rPr>
+            </w:pPr>
+          </w:p>
+        </w:tc>
+      </w:tr>
+      <w:tr>
+        <w:trPr>
+          <w:cnfStyle w:val="000000100000" w:firstRow="0" w:lastRow="0" w:firstColumn="0" w:lastColumn="0" w:oddVBand="0" w:evenVBand="0" w:oddHBand="1" w:evenHBand="0" w:firstRowFirstColumn="0" w:firstRowLastColumn="0" w:lastRowFirstColumn="0" w:lastRowLastColumn="0"/>
+        </w:trPr>
+        <w:tc>
+          <w:tcPr>
+            <w:cnfStyle w:val="001000000000" w:firstRow="0" w:lastRow="0" w:firstColumn="1" w:lastColumn="0" w:oddVBand="0" w:evenVBand="0" w:oddHBand="0" w:evenHBand="0" w:firstRowFirstColumn="0" w:firstRowLastColumn="0" w:lastRowFirstColumn="0" w:lastRowLastColumn="0"/>
+            <w:tcW w:w="1271" w:type="dxa"/>
+          </w:tcPr>
+          <w:p>
+            <w:pPr>
+              <w:rPr>
+                <w:lang w:val="nl-NL"/>
+              </w:rPr>
+            </w:pPr>
+            <w:r>
+              <w:rPr>
+                <w:lang w:val="nl-NL"/>
+              </w:rPr>
+              <w:t>M4_E</w:t>
+            </w:r>
+          </w:p>
+        </w:tc>
+        <w:tc>
+          <w:tcPr>
+            <w:tcW w:w="3969" w:type="dxa"/>
+          </w:tcPr>
+          <w:p>
+            <w:pPr>
+              <w:cnfStyle w:val="000000100000" w:firstRow="0" w:lastRow="0" w:firstColumn="0" w:lastColumn="0" w:oddVBand="0" w:evenVBand="0" w:oddHBand="1" w:evenHBand="0" w:firstRowFirstColumn="0" w:firstRowLastColumn="0" w:lastRowFirstColumn="0" w:lastRowLastColumn="0"/>
+              <w:rPr>
+                <w:lang w:val="nl-NL"/>
+              </w:rPr>
+            </w:pPr>
+          </w:p>
+        </w:tc>
+        <w:tc>
+          <w:tcPr>
+            <w:tcW w:w="3776" w:type="dxa"/>
+          </w:tcPr>
+          <w:p>
+            <w:pPr>
+              <w:cnfStyle w:val="000000100000" w:firstRow="0" w:lastRow="0" w:firstColumn="0" w:lastColumn="0" w:oddVBand="0" w:evenVBand="0" w:oddHBand="1" w:evenHBand="0" w:firstRowFirstColumn="0" w:firstRowLastColumn="0" w:lastRowFirstColumn="0" w:lastRowLastColumn="0"/>
+              <w:rPr>
+                <w:lang w:val="nl-NL"/>
+              </w:rPr>
+            </w:pPr>
+          </w:p>
+        </w:tc>
+      </w:tr>
+      <w:tr>
+        <w:tc>
+          <w:tcPr>
+            <w:cnfStyle w:val="001000000000" w:firstRow="0" w:lastRow="0" w:firstColumn="1" w:lastColumn="0" w:oddVBand="0" w:evenVBand="0" w:oddHBand="0" w:evenHBand="0" w:firstRowFirstColumn="0" w:firstRowLastColumn="0" w:lastRowFirstColumn="0" w:lastRowLastColumn="0"/>
+            <w:tcW w:w="1271" w:type="dxa"/>
+          </w:tcPr>
+          <w:p>
+            <w:pPr>
+              <w:rPr>
+                <w:lang w:val="nl-NL"/>
+              </w:rPr>
+            </w:pPr>
+            <w:r>
+              <w:rPr>
+                <w:lang w:val="nl-NL"/>
+              </w:rPr>
+              <w:t>M4_F</w:t>
+            </w:r>
+          </w:p>
+        </w:tc>
+        <w:tc>
+          <w:tcPr>
+            <w:tcW w:w="3969" w:type="dxa"/>
+          </w:tcPr>
+          <w:p>
+            <w:pPr>
+              <w:cnfStyle w:val="000000000000" w:firstRow="0" w:lastRow="0" w:firstColumn="0" w:lastColumn="0" w:oddVBand="0" w:evenVBand="0" w:oddHBand="0" w:evenHBand="0" w:firstRowFirstColumn="0" w:firstRowLastColumn="0" w:lastRowFirstColumn="0" w:lastRowLastColumn="0"/>
+              <w:rPr>
+                <w:lang w:val="nl-NL"/>
+              </w:rPr>
+            </w:pPr>
+          </w:p>
+        </w:tc>
+        <w:tc>
+          <w:tcPr>
+            <w:tcW w:w="3776" w:type="dxa"/>
+          </w:tcPr>
+          <w:p>
+            <w:pPr>
+              <w:cnfStyle w:val="000000000000" w:firstRow="0" w:lastRow="0" w:firstColumn="0" w:lastColumn="0" w:oddVBand="0" w:evenVBand="0" w:oddHBand="0" w:evenHBand="0" w:firstRowFirstColumn="0" w:firstRowLastColumn="0" w:lastRowFirstColumn="0" w:lastRowLastColumn="0"/>
+              <w:rPr>
+                <w:lang w:val="nl-NL"/>
+              </w:rPr>
+            </w:pPr>
+          </w:p>
+        </w:tc>
+      </w:tr>
+      <w:tr>
+        <w:trPr>
+          <w:cnfStyle w:val="000000100000" w:firstRow="0" w:lastRow="0" w:firstColumn="0" w:lastColumn="0" w:oddVBand="0" w:evenVBand="0" w:oddHBand="1" w:evenHBand="0" w:firstRowFirstColumn="0" w:firstRowLastColumn="0" w:lastRowFirstColumn="0" w:lastRowLastColumn="0"/>
+        </w:trPr>
+        <w:tc>
+          <w:tcPr>
+            <w:cnfStyle w:val="001000000000" w:firstRow="0" w:lastRow="0" w:firstColumn="1" w:lastColumn="0" w:oddVBand="0" w:evenVBand="0" w:oddHBand="0" w:evenHBand="0" w:firstRowFirstColumn="0" w:firstRowLastColumn="0" w:lastRowFirstColumn="0" w:lastRowLastColumn="0"/>
+            <w:tcW w:w="1271" w:type="dxa"/>
+          </w:tcPr>
+          <w:p>
+            <w:pPr>
+              <w:rPr>
+                <w:lang w:val="nl-NL"/>
+              </w:rPr>
+            </w:pPr>
+            <w:r>
+              <w:rPr>
+                <w:lang w:val="nl-NL"/>
+              </w:rPr>
+              <w:t>M5_A</w:t>
+            </w:r>
+          </w:p>
+        </w:tc>
+        <w:tc>
+          <w:tcPr>
+            <w:tcW w:w="3969" w:type="dxa"/>
+          </w:tcPr>
+          <w:p>
+            <w:pPr>
+              <w:cnfStyle w:val="000000100000" w:firstRow="0" w:lastRow="0" w:firstColumn="0" w:lastColumn="0" w:oddVBand="0" w:evenVBand="0" w:oddHBand="1" w:evenHBand="0" w:firstRowFirstColumn="0" w:firstRowLastColumn="0" w:lastRowFirstColumn="0" w:lastRowLastColumn="0"/>
+              <w:rPr>
+                <w:lang w:val="nl-NL"/>
+              </w:rPr>
+            </w:pPr>
+          </w:p>
+        </w:tc>
+        <w:tc>
+          <w:tcPr>
+            <w:tcW w:w="3776" w:type="dxa"/>
+          </w:tcPr>
+          <w:p>
+            <w:pPr>
+              <w:cnfStyle w:val="000000100000" w:firstRow="0" w:lastRow="0" w:firstColumn="0" w:lastColumn="0" w:oddVBand="0" w:evenVBand="0" w:oddHBand="1" w:evenHBand="0" w:firstRowFirstColumn="0" w:firstRowLastColumn="0" w:lastRowFirstColumn="0" w:lastRowLastColumn="0"/>
+              <w:rPr>
+                <w:lang w:val="nl-NL"/>
+              </w:rPr>
+            </w:pPr>
+          </w:p>
+        </w:tc>
+      </w:tr>
+      <w:tr>
+        <w:tc>
+          <w:tcPr>
+            <w:cnfStyle w:val="001000000000" w:firstRow="0" w:lastRow="0" w:firstColumn="1" w:lastColumn="0" w:oddVBand="0" w:evenVBand="0" w:oddHBand="0" w:evenHBand="0" w:firstRowFirstColumn="0" w:firstRowLastColumn="0" w:lastRowFirstColumn="0" w:lastRowLastColumn="0"/>
+            <w:tcW w:w="1271" w:type="dxa"/>
+          </w:tcPr>
+          <w:p>
+            <w:pPr>
+              <w:rPr>
+                <w:lang w:val="nl-NL"/>
+              </w:rPr>
+            </w:pPr>
+            <w:r>
+              <w:rPr>
+                <w:lang w:val="nl-NL"/>
+              </w:rPr>
+              <w:t>S1_A</w:t>
+            </w:r>
+          </w:p>
+        </w:tc>
+        <w:tc>
+          <w:tcPr>
+            <w:tcW w:w="3969" w:type="dxa"/>
+          </w:tcPr>
+          <w:p>
+            <w:pPr>
+              <w:cnfStyle w:val="000000000000" w:firstRow="0" w:lastRow="0" w:firstColumn="0" w:lastColumn="0" w:oddVBand="0" w:evenVBand="0" w:oddHBand="0" w:evenHBand="0" w:firstRowFirstColumn="0" w:firstRowLastColumn="0" w:lastRowFirstColumn="0" w:lastRowLastColumn="0"/>
+              <w:rPr>
+                <w:lang w:val="nl-NL"/>
+              </w:rPr>
+            </w:pPr>
+          </w:p>
+        </w:tc>
+        <w:tc>
+          <w:tcPr>
+            <w:tcW w:w="3776" w:type="dxa"/>
+          </w:tcPr>
+          <w:p>
+            <w:pPr>
+              <w:cnfStyle w:val="000000000000" w:firstRow="0" w:lastRow="0" w:firstColumn="0" w:lastColumn="0" w:oddVBand="0" w:evenVBand="0" w:oddHBand="0" w:evenHBand="0" w:firstRowFirstColumn="0" w:firstRowLastColumn="0" w:lastRowFirstColumn="0" w:lastRowLastColumn="0"/>
+              <w:rPr>
+                <w:lang w:val="nl-NL"/>
+              </w:rPr>
+            </w:pPr>
+          </w:p>
+        </w:tc>
+      </w:tr>
+      <w:tr>
+        <w:trPr>
+          <w:cnfStyle w:val="000000100000" w:firstRow="0" w:lastRow="0" w:firstColumn="0" w:lastColumn="0" w:oddVBand="0" w:evenVBand="0" w:oddHBand="1" w:evenHBand="0" w:firstRowFirstColumn="0" w:firstRowLastColumn="0" w:lastRowFirstColumn="0" w:lastRowLastColumn="0"/>
+        </w:trPr>
+        <w:tc>
+          <w:tcPr>
+            <w:cnfStyle w:val="001000000000" w:firstRow="0" w:lastRow="0" w:firstColumn="1" w:lastColumn="0" w:oddVBand="0" w:evenVBand="0" w:oddHBand="0" w:evenHBand="0" w:firstRowFirstColumn="0" w:firstRowLastColumn="0" w:lastRowFirstColumn="0" w:lastRowLastColumn="0"/>
+            <w:tcW w:w="1271" w:type="dxa"/>
+          </w:tcPr>
+          <w:p>
+            <w:pPr>
+              <w:rPr>
+                <w:lang w:val="nl-NL"/>
+              </w:rPr>
+            </w:pPr>
+            <w:r>
+              <w:rPr>
+                <w:lang w:val="nl-NL"/>
+              </w:rPr>
+              <w:t>S1_B</w:t>
+            </w:r>
+          </w:p>
+        </w:tc>
+        <w:tc>
+          <w:tcPr>
+            <w:tcW w:w="3969" w:type="dxa"/>
+          </w:tcPr>
+          <w:p>
+            <w:pPr>
+              <w:cnfStyle w:val="000000100000" w:firstRow="0" w:lastRow="0" w:firstColumn="0" w:lastColumn="0" w:oddVBand="0" w:evenVBand="0" w:oddHBand="1" w:evenHBand="0" w:firstRowFirstColumn="0" w:firstRowLastColumn="0" w:lastRowFirstColumn="0" w:lastRowLastColumn="0"/>
+              <w:rPr>
+                <w:lang w:val="nl-NL"/>
+              </w:rPr>
+            </w:pPr>
+          </w:p>
+        </w:tc>
+        <w:tc>
+          <w:tcPr>
+            <w:tcW w:w="3776" w:type="dxa"/>
+          </w:tcPr>
+          <w:p>
+            <w:pPr>
+              <w:cnfStyle w:val="000000100000" w:firstRow="0" w:lastRow="0" w:firstColumn="0" w:lastColumn="0" w:oddVBand="0" w:evenVBand="0" w:oddHBand="1" w:evenHBand="0" w:firstRowFirstColumn="0" w:firstRowLastColumn="0" w:lastRowFirstColumn="0" w:lastRowLastColumn="0"/>
+              <w:rPr>
+                <w:lang w:val="nl-NL"/>
+              </w:rPr>
+            </w:pPr>
+          </w:p>
+        </w:tc>
+      </w:tr>
+      <w:tr>
+        <w:tc>
+          <w:tcPr>
+            <w:cnfStyle w:val="001000000000" w:firstRow="0" w:lastRow="0" w:firstColumn="1" w:lastColumn="0" w:oddVBand="0" w:evenVBand="0" w:oddHBand="0" w:evenHBand="0" w:firstRowFirstColumn="0" w:firstRowLastColumn="0" w:lastRowFirstColumn="0" w:lastRowLastColumn="0"/>
+            <w:tcW w:w="1271" w:type="dxa"/>
+          </w:tcPr>
+          <w:p>
+            <w:pPr>
+              <w:rPr>
+                <w:lang w:val="nl-NL"/>
+              </w:rPr>
+            </w:pPr>
+            <w:r>
+              <w:rPr>
+                <w:lang w:val="nl-NL"/>
+              </w:rPr>
+              <w:t>S1_C</w:t>
+            </w:r>
+          </w:p>
+        </w:tc>
+        <w:tc>
+          <w:tcPr>
+            <w:tcW w:w="3969" w:type="dxa"/>
+          </w:tcPr>
+          <w:p>
+            <w:pPr>
+              <w:cnfStyle w:val="000000000000" w:firstRow="0" w:lastRow="0" w:firstColumn="0" w:lastColumn="0" w:oddVBand="0" w:evenVBand="0" w:oddHBand="0" w:evenHBand="0" w:firstRowFirstColumn="0" w:firstRowLastColumn="0" w:lastRowFirstColumn="0" w:lastRowLastColumn="0"/>
+              <w:rPr>
+                <w:lang w:val="nl-NL"/>
+              </w:rPr>
+            </w:pPr>
+          </w:p>
+        </w:tc>
+        <w:tc>
+          <w:tcPr>
+            <w:tcW w:w="3776" w:type="dxa"/>
+          </w:tcPr>
+          <w:p>
+            <w:pPr>
+              <w:cnfStyle w:val="000000000000" w:firstRow="0" w:lastRow="0" w:firstColumn="0" w:lastColumn="0" w:oddVBand="0" w:evenVBand="0" w:oddHBand="0" w:evenHBand="0" w:firstRowFirstColumn="0" w:firstRowLastColumn="0" w:lastRowFirstColumn="0" w:lastRowLastColumn="0"/>
+              <w:rPr>
+                <w:lang w:val="nl-NL"/>
+              </w:rPr>
+            </w:pPr>
+          </w:p>
+        </w:tc>
+      </w:tr>
+      <w:tr>
+        <w:trPr>
+          <w:cnfStyle w:val="000000100000" w:firstRow="0" w:lastRow="0" w:firstColumn="0" w:lastColumn="0" w:oddVBand="0" w:evenVBand="0" w:oddHBand="1" w:evenHBand="0" w:firstRowFirstColumn="0" w:firstRowLastColumn="0" w:lastRowFirstColumn="0" w:lastRowLastColumn="0"/>
+        </w:trPr>
+        <w:tc>
+          <w:tcPr>
+            <w:cnfStyle w:val="001000000000" w:firstRow="0" w:lastRow="0" w:firstColumn="1" w:lastColumn="0" w:oddVBand="0" w:evenVBand="0" w:oddHBand="0" w:evenHBand="0" w:firstRowFirstColumn="0" w:firstRowLastColumn="0" w:lastRowFirstColumn="0" w:lastRowLastColumn="0"/>
+            <w:tcW w:w="1271" w:type="dxa"/>
+          </w:tcPr>
+          <w:p>
+            <w:pPr>
+              <w:rPr>
+                <w:lang w:val="nl-NL"/>
+              </w:rPr>
+            </w:pPr>
+            <w:r>
+              <w:rPr>
+                <w:lang w:val="nl-NL"/>
+              </w:rPr>
+              <w:t>S1_D</w:t>
+            </w:r>
+          </w:p>
+        </w:tc>
+        <w:tc>
+          <w:tcPr>
+            <w:tcW w:w="3969" w:type="dxa"/>
+          </w:tcPr>
+          <w:p>
+            <w:pPr>
+              <w:cnfStyle w:val="000000100000" w:firstRow="0" w:lastRow="0" w:firstColumn="0" w:lastColumn="0" w:oddVBand="0" w:evenVBand="0" w:oddHBand="1" w:evenHBand="0" w:firstRowFirstColumn="0" w:firstRowLastColumn="0" w:lastRowFirstColumn="0" w:lastRowLastColumn="0"/>
+              <w:rPr>
+                <w:lang w:val="nl-NL"/>
+              </w:rPr>
+            </w:pPr>
+          </w:p>
+        </w:tc>
+        <w:tc>
+          <w:tcPr>
+            <w:tcW w:w="3776" w:type="dxa"/>
+          </w:tcPr>
+          <w:p>
+            <w:pPr>
+              <w:cnfStyle w:val="000000100000" w:firstRow="0" w:lastRow="0" w:firstColumn="0" w:lastColumn="0" w:oddVBand="0" w:evenVBand="0" w:oddHBand="1" w:evenHBand="0" w:firstRowFirstColumn="0" w:firstRowLastColumn="0" w:lastRowFirstColumn="0" w:lastRowLastColumn="0"/>
+              <w:rPr>
+                <w:lang w:val="nl-NL"/>
+              </w:rPr>
+            </w:pPr>
+          </w:p>
+        </w:tc>
+      </w:tr>
+      <w:tr>
+        <w:tc>
+          <w:tcPr>
+            <w:cnfStyle w:val="001000000000" w:firstRow="0" w:lastRow="0" w:firstColumn="1" w:lastColumn="0" w:oddVBand="0" w:evenVBand="0" w:oddHBand="0" w:evenHBand="0" w:firstRowFirstColumn="0" w:firstRowLastColumn="0" w:lastRowFirstColumn="0" w:lastRowLastColumn="0"/>
+            <w:tcW w:w="1271" w:type="dxa"/>
+          </w:tcPr>
+          <w:p>
+            <w:pPr>
+              <w:rPr>
+                <w:lang w:val="nl-NL"/>
+              </w:rPr>
+            </w:pPr>
+            <w:r>
+              <w:rPr>
+                <w:lang w:val="nl-NL"/>
+              </w:rPr>
+              <w:t>S1_E</w:t>
+            </w:r>
+          </w:p>
+        </w:tc>
+        <w:tc>
+          <w:tcPr>
+            <w:tcW w:w="3969" w:type="dxa"/>
+          </w:tcPr>
+          <w:p>
+            <w:pPr>
+              <w:cnfStyle w:val="000000000000" w:firstRow="0" w:lastRow="0" w:firstColumn="0" w:lastColumn="0" w:oddVBand="0" w:evenVBand="0" w:oddHBand="0" w:evenHBand="0" w:firstRowFirstColumn="0" w:firstRowLastColumn="0" w:lastRowFirstColumn="0" w:lastRowLastColumn="0"/>
+              <w:rPr>
+                <w:lang w:val="nl-NL"/>
+              </w:rPr>
+            </w:pPr>
+          </w:p>
+        </w:tc>
+        <w:tc>
+          <w:tcPr>
+            <w:tcW w:w="3776" w:type="dxa"/>
+          </w:tcPr>
+          <w:p>
+            <w:pPr>
+              <w:cnfStyle w:val="000000000000" w:firstRow="0" w:lastRow="0" w:firstColumn="0" w:lastColumn="0" w:oddVBand="0" w:evenVBand="0" w:oddHBand="0" w:evenHBand="0" w:firstRowFirstColumn="0" w:firstRowLastColumn="0" w:lastRowFirstColumn="0" w:lastRowLastColumn="0"/>
+              <w:rPr>
+                <w:lang w:val="nl-NL"/>
+              </w:rPr>
+            </w:pPr>
+          </w:p>
+        </w:tc>
+      </w:tr>
+    </w:tbl>
     <w:p>
       <w:pPr>
         <w:rPr>
@@ -2446,6 +5064,8 @@
     <w:rsidRoot w:val="000F7E13"/>
     <w:rsid w:val="00000004"/>
     <w:rsid w:val="000F7E13"/>
+    <w:rsid w:val="00510FDD"/>
+    <w:rsid w:val="008F54CD"/>
   </w:rsids>
   <m:mathPr>
     <m:mathFont m:val="Cambria Math"/>
@@ -3192,7 +5812,7 @@
 </file>
 
 <file path=customXml/itemProps2.xml><?xml version="1.0" encoding="utf-8"?>
-<ds:datastoreItem xmlns:ds="http://schemas.openxmlformats.org/officeDocument/2006/customXml" ds:itemID="{0F2E7AC6-3319-494D-8D3D-48BF86C41FF8}">
+<ds:datastoreItem xmlns:ds="http://schemas.openxmlformats.org/officeDocument/2006/customXml" ds:itemID="{1E9E344B-7A30-409B-BBA9-0C96548893F6}">
   <ds:schemaRefs>
     <ds:schemaRef ds:uri="http://schemas.openxmlformats.org/officeDocument/2006/bibliography"/>
   </ds:schemaRefs>

</xml_diff>

<commit_message>
Such commits, much Wow
</commit_message>
<xml_diff>
--- a/Documentatie/Acceptatie Test Plan, Guus Hamm.docx
+++ b/Documentatie/Acceptatie Test Plan, Guus Hamm.docx
@@ -3067,8 +3067,6 @@
         </w:rPr>
         <w:t xml:space="preserve"> </w:t>
       </w:r>
-      <w:bookmarkStart w:id="7" w:name="_GoBack"/>
-      <w:bookmarkEnd w:id="7"/>
     </w:p>
     <w:tbl>
       <w:tblPr>
@@ -3207,6 +3205,26 @@
                 <w:lang w:val="nl-NL"/>
               </w:rPr>
             </w:pPr>
+            <w:r>
+              <w:rPr>
+                <w:lang w:val="nl-NL"/>
+              </w:rPr>
+              <w:t xml:space="preserve">Het dichtstbijzijnde schip wordt gekozen voor de </w:t>
+            </w:r>
+            <w:proofErr w:type="spellStart"/>
+            <w:r>
+              <w:rPr>
+                <w:lang w:val="nl-NL"/>
+              </w:rPr>
+              <w:t>sin</w:t>
+            </w:r>
+            <w:proofErr w:type="spellEnd"/>
+            <w:r>
+              <w:rPr>
+                <w:lang w:val="nl-NL"/>
+              </w:rPr>
+              <w:t xml:space="preserve"> missie</w:t>
+            </w:r>
           </w:p>
         </w:tc>
         <w:tc>
@@ -3220,6 +3238,14 @@
                 <w:lang w:val="nl-NL"/>
               </w:rPr>
             </w:pPr>
+            <w:proofErr w:type="spellStart"/>
+            <w:r>
+              <w:rPr>
+                <w:lang w:val="nl-NL"/>
+              </w:rPr>
+              <w:t>Passed</w:t>
+            </w:r>
+            <w:proofErr w:type="spellEnd"/>
           </w:p>
         </w:tc>
       </w:tr>
@@ -3254,6 +3280,12 @@
                 <w:lang w:val="nl-NL"/>
               </w:rPr>
             </w:pPr>
+            <w:r>
+              <w:rPr>
+                <w:lang w:val="nl-NL"/>
+              </w:rPr>
+              <w:t>Er komt de melding dat er iets mis ging</w:t>
+            </w:r>
           </w:p>
         </w:tc>
         <w:tc>
@@ -3267,6 +3299,14 @@
                 <w:lang w:val="nl-NL"/>
               </w:rPr>
             </w:pPr>
+            <w:proofErr w:type="spellStart"/>
+            <w:r>
+              <w:rPr>
+                <w:lang w:val="nl-NL"/>
+              </w:rPr>
+              <w:t>Passed</w:t>
+            </w:r>
+            <w:proofErr w:type="spellEnd"/>
           </w:p>
         </w:tc>
       </w:tr>
@@ -3304,6 +3344,12 @@
                 <w:lang w:val="nl-NL"/>
               </w:rPr>
             </w:pPr>
+            <w:r>
+              <w:rPr>
+                <w:lang w:val="nl-NL"/>
+              </w:rPr>
+              <w:t>Er komt de melding dat er iets mis ging</w:t>
+            </w:r>
           </w:p>
         </w:tc>
         <w:tc>
@@ -3317,6 +3363,14 @@
                 <w:lang w:val="nl-NL"/>
               </w:rPr>
             </w:pPr>
+            <w:proofErr w:type="spellStart"/>
+            <w:r>
+              <w:rPr>
+                <w:lang w:val="nl-NL"/>
+              </w:rPr>
+              <w:t>Passed</w:t>
+            </w:r>
+            <w:proofErr w:type="spellEnd"/>
           </w:p>
         </w:tc>
       </w:tr>
@@ -3351,6 +3405,20 @@
                 <w:lang w:val="nl-NL"/>
               </w:rPr>
             </w:pPr>
+            <w:r>
+              <w:rPr>
+                <w:lang w:val="nl-NL"/>
+              </w:rPr>
+              <w:t xml:space="preserve">Een van de twee schepen wordt gekozen om de missie mee aan te </w:t>
+            </w:r>
+            <w:proofErr w:type="spellStart"/>
+            <w:r>
+              <w:rPr>
+                <w:lang w:val="nl-NL"/>
+              </w:rPr>
+              <w:t>makne</w:t>
+            </w:r>
+            <w:proofErr w:type="spellEnd"/>
           </w:p>
         </w:tc>
         <w:tc>
@@ -3364,6 +3432,14 @@
                 <w:lang w:val="nl-NL"/>
               </w:rPr>
             </w:pPr>
+            <w:proofErr w:type="spellStart"/>
+            <w:r>
+              <w:rPr>
+                <w:lang w:val="nl-NL"/>
+              </w:rPr>
+              <w:t>Passed</w:t>
+            </w:r>
+            <w:proofErr w:type="spellEnd"/>
           </w:p>
         </w:tc>
       </w:tr>
@@ -3401,6 +3477,26 @@
                 <w:lang w:val="nl-NL"/>
               </w:rPr>
             </w:pPr>
+            <w:r>
+              <w:rPr>
+                <w:lang w:val="nl-NL"/>
+              </w:rPr>
+              <w:t xml:space="preserve">Een </w:t>
+            </w:r>
+            <w:proofErr w:type="spellStart"/>
+            <w:r>
+              <w:rPr>
+                <w:lang w:val="nl-NL"/>
+              </w:rPr>
+              <w:t>sin</w:t>
+            </w:r>
+            <w:proofErr w:type="spellEnd"/>
+            <w:r>
+              <w:rPr>
+                <w:lang w:val="nl-NL"/>
+              </w:rPr>
+              <w:t xml:space="preserve"> missie wordt aangemaakt</w:t>
+            </w:r>
           </w:p>
         </w:tc>
         <w:tc>
@@ -3414,6 +3510,14 @@
                 <w:lang w:val="nl-NL"/>
               </w:rPr>
             </w:pPr>
+            <w:proofErr w:type="spellStart"/>
+            <w:r>
+              <w:rPr>
+                <w:lang w:val="nl-NL"/>
+              </w:rPr>
+              <w:t>Passed</w:t>
+            </w:r>
+            <w:proofErr w:type="spellEnd"/>
           </w:p>
         </w:tc>
       </w:tr>
@@ -3448,6 +3552,12 @@
                 <w:lang w:val="nl-NL"/>
               </w:rPr>
             </w:pPr>
+            <w:r>
+              <w:rPr>
+                <w:lang w:val="nl-NL"/>
+              </w:rPr>
+              <w:t>Een nieuwe missie wordt aangemaakt</w:t>
+            </w:r>
           </w:p>
         </w:tc>
         <w:tc>
@@ -3461,6 +3571,14 @@
                 <w:lang w:val="nl-NL"/>
               </w:rPr>
             </w:pPr>
+            <w:proofErr w:type="spellStart"/>
+            <w:r>
+              <w:rPr>
+                <w:lang w:val="nl-NL"/>
+              </w:rPr>
+              <w:t>Passed</w:t>
+            </w:r>
+            <w:proofErr w:type="spellEnd"/>
           </w:p>
         </w:tc>
       </w:tr>
@@ -3498,6 +3616,12 @@
                 <w:lang w:val="nl-NL"/>
               </w:rPr>
             </w:pPr>
+            <w:r>
+              <w:rPr>
+                <w:lang w:val="nl-NL"/>
+              </w:rPr>
+              <w:t xml:space="preserve">Er gebeurt niks </w:t>
+            </w:r>
           </w:p>
         </w:tc>
         <w:tc>
@@ -3511,6 +3635,14 @@
                 <w:lang w:val="nl-NL"/>
               </w:rPr>
             </w:pPr>
+            <w:proofErr w:type="spellStart"/>
+            <w:r>
+              <w:rPr>
+                <w:lang w:val="nl-NL"/>
+              </w:rPr>
+              <w:t>Failed</w:t>
+            </w:r>
+            <w:proofErr w:type="spellEnd"/>
           </w:p>
         </w:tc>
       </w:tr>
@@ -3545,6 +3677,12 @@
                 <w:lang w:val="nl-NL"/>
               </w:rPr>
             </w:pPr>
+            <w:r>
+              <w:rPr>
+                <w:lang w:val="nl-NL"/>
+              </w:rPr>
+              <w:t>De missie wordt verwijderd</w:t>
+            </w:r>
           </w:p>
         </w:tc>
         <w:tc>
@@ -3558,6 +3696,14 @@
                 <w:lang w:val="nl-NL"/>
               </w:rPr>
             </w:pPr>
+            <w:proofErr w:type="spellStart"/>
+            <w:r>
+              <w:rPr>
+                <w:lang w:val="nl-NL"/>
+              </w:rPr>
+              <w:t>Passed</w:t>
+            </w:r>
+            <w:proofErr w:type="spellEnd"/>
           </w:p>
         </w:tc>
       </w:tr>
@@ -3595,6 +3741,12 @@
                 <w:lang w:val="nl-NL"/>
               </w:rPr>
             </w:pPr>
+            <w:r>
+              <w:rPr>
+                <w:lang w:val="nl-NL"/>
+              </w:rPr>
+              <w:t>Een hope missie wordt toegevoegd aan het systeem</w:t>
+            </w:r>
           </w:p>
         </w:tc>
         <w:tc>
@@ -3608,6 +3760,14 @@
                 <w:lang w:val="nl-NL"/>
               </w:rPr>
             </w:pPr>
+            <w:proofErr w:type="spellStart"/>
+            <w:r>
+              <w:rPr>
+                <w:lang w:val="nl-NL"/>
+              </w:rPr>
+              <w:t>Passed</w:t>
+            </w:r>
+            <w:proofErr w:type="spellEnd"/>
           </w:p>
         </w:tc>
       </w:tr>
@@ -3642,6 +3802,32 @@
                 <w:lang w:val="nl-NL"/>
               </w:rPr>
             </w:pPr>
+            <w:r>
+              <w:rPr>
+                <w:lang w:val="nl-NL"/>
+              </w:rPr>
+              <w:t xml:space="preserve">Een </w:t>
+            </w:r>
+            <w:proofErr w:type="spellStart"/>
+            <w:r>
+              <w:rPr>
+                <w:lang w:val="nl-NL"/>
+              </w:rPr>
+              <w:t>sin</w:t>
+            </w:r>
+            <w:proofErr w:type="spellEnd"/>
+            <w:r>
+              <w:rPr>
+                <w:lang w:val="nl-NL"/>
+              </w:rPr>
+              <w:t xml:space="preserve"> missie wordt toegevoegd </w:t>
+            </w:r>
+            <w:r>
+              <w:rPr>
+                <w:lang w:val="nl-NL"/>
+              </w:rPr>
+              <w:t>aan het systeem</w:t>
+            </w:r>
           </w:p>
         </w:tc>
         <w:tc>
@@ -3655,6 +3841,14 @@
                 <w:lang w:val="nl-NL"/>
               </w:rPr>
             </w:pPr>
+            <w:proofErr w:type="spellStart"/>
+            <w:r>
+              <w:rPr>
+                <w:lang w:val="nl-NL"/>
+              </w:rPr>
+              <w:t>Passed</w:t>
+            </w:r>
+            <w:proofErr w:type="spellEnd"/>
           </w:p>
         </w:tc>
       </w:tr>
@@ -3692,6 +3886,24 @@
                 <w:lang w:val="nl-NL"/>
               </w:rPr>
             </w:pPr>
+            <w:r>
+              <w:rPr>
+                <w:lang w:val="nl-NL"/>
+              </w:rPr>
+              <w:t xml:space="preserve">De nieuwe </w:t>
+            </w:r>
+            <w:r>
+              <w:rPr>
+                <w:lang w:val="nl-NL"/>
+              </w:rPr>
+              <w:t>meting</w:t>
+            </w:r>
+            <w:r>
+              <w:rPr>
+                <w:lang w:val="nl-NL"/>
+              </w:rPr>
+              <w:t xml:space="preserve"> komt in het systeem te staan.</w:t>
+            </w:r>
           </w:p>
         </w:tc>
         <w:tc>
@@ -3705,6 +3917,14 @@
                 <w:lang w:val="nl-NL"/>
               </w:rPr>
             </w:pPr>
+            <w:proofErr w:type="spellStart"/>
+            <w:r>
+              <w:rPr>
+                <w:lang w:val="nl-NL"/>
+              </w:rPr>
+              <w:t>Passed</w:t>
+            </w:r>
+            <w:proofErr w:type="spellEnd"/>
           </w:p>
         </w:tc>
       </w:tr>
@@ -3739,6 +3959,12 @@
                 <w:lang w:val="nl-NL"/>
               </w:rPr>
             </w:pPr>
+            <w:r>
+              <w:rPr>
+                <w:lang w:val="nl-NL"/>
+              </w:rPr>
+              <w:t>Niet mogelijk</w:t>
+            </w:r>
           </w:p>
         </w:tc>
         <w:tc>
@@ -3752,6 +3978,14 @@
                 <w:lang w:val="nl-NL"/>
               </w:rPr>
             </w:pPr>
+            <w:proofErr w:type="spellStart"/>
+            <w:r>
+              <w:rPr>
+                <w:lang w:val="nl-NL"/>
+              </w:rPr>
+              <w:t>Failed</w:t>
+            </w:r>
+            <w:proofErr w:type="spellEnd"/>
           </w:p>
         </w:tc>
       </w:tr>
@@ -3789,6 +4023,12 @@
                 <w:lang w:val="nl-NL"/>
               </w:rPr>
             </w:pPr>
+            <w:r>
+              <w:rPr>
+                <w:lang w:val="nl-NL"/>
+              </w:rPr>
+              <w:t>Niet mogelijk</w:t>
+            </w:r>
           </w:p>
         </w:tc>
         <w:tc>
@@ -3802,6 +4042,14 @@
                 <w:lang w:val="nl-NL"/>
               </w:rPr>
             </w:pPr>
+            <w:proofErr w:type="spellStart"/>
+            <w:r>
+              <w:rPr>
+                <w:lang w:val="nl-NL"/>
+              </w:rPr>
+              <w:t>Failed</w:t>
+            </w:r>
+            <w:proofErr w:type="spellEnd"/>
           </w:p>
         </w:tc>
       </w:tr>
@@ -3836,6 +4084,12 @@
                 <w:lang w:val="nl-NL"/>
               </w:rPr>
             </w:pPr>
+            <w:r>
+              <w:rPr>
+                <w:lang w:val="nl-NL"/>
+              </w:rPr>
+              <w:t>Niet mogelijk</w:t>
+            </w:r>
           </w:p>
         </w:tc>
         <w:tc>
@@ -3849,6 +4103,14 @@
                 <w:lang w:val="nl-NL"/>
               </w:rPr>
             </w:pPr>
+            <w:proofErr w:type="spellStart"/>
+            <w:r>
+              <w:rPr>
+                <w:lang w:val="nl-NL"/>
+              </w:rPr>
+              <w:t>Failed</w:t>
+            </w:r>
+            <w:proofErr w:type="spellEnd"/>
           </w:p>
         </w:tc>
       </w:tr>
@@ -3886,6 +4148,12 @@
                 <w:lang w:val="nl-NL"/>
               </w:rPr>
             </w:pPr>
+            <w:r>
+              <w:rPr>
+                <w:lang w:val="nl-NL"/>
+              </w:rPr>
+              <w:t>Niet mogelijk</w:t>
+            </w:r>
           </w:p>
         </w:tc>
         <w:tc>
@@ -3899,6 +4167,14 @@
                 <w:lang w:val="nl-NL"/>
               </w:rPr>
             </w:pPr>
+            <w:proofErr w:type="spellStart"/>
+            <w:r>
+              <w:rPr>
+                <w:lang w:val="nl-NL"/>
+              </w:rPr>
+              <w:t>Failed</w:t>
+            </w:r>
+            <w:proofErr w:type="spellEnd"/>
           </w:p>
         </w:tc>
       </w:tr>
@@ -3933,6 +4209,12 @@
                 <w:lang w:val="nl-NL"/>
               </w:rPr>
             </w:pPr>
+            <w:r>
+              <w:rPr>
+                <w:lang w:val="nl-NL"/>
+              </w:rPr>
+              <w:t>Niet mogelijk</w:t>
+            </w:r>
           </w:p>
         </w:tc>
         <w:tc>
@@ -3946,6 +4228,14 @@
                 <w:lang w:val="nl-NL"/>
               </w:rPr>
             </w:pPr>
+            <w:proofErr w:type="spellStart"/>
+            <w:r>
+              <w:rPr>
+                <w:lang w:val="nl-NL"/>
+              </w:rPr>
+              <w:t>Failed</w:t>
+            </w:r>
+            <w:proofErr w:type="spellEnd"/>
           </w:p>
         </w:tc>
       </w:tr>
@@ -3983,6 +4273,12 @@
                 <w:lang w:val="nl-NL"/>
               </w:rPr>
             </w:pPr>
+            <w:r>
+              <w:rPr>
+                <w:lang w:val="nl-NL"/>
+              </w:rPr>
+              <w:t>Niet mogelijk</w:t>
+            </w:r>
           </w:p>
         </w:tc>
         <w:tc>
@@ -3996,6 +4292,14 @@
                 <w:lang w:val="nl-NL"/>
               </w:rPr>
             </w:pPr>
+            <w:proofErr w:type="spellStart"/>
+            <w:r>
+              <w:rPr>
+                <w:lang w:val="nl-NL"/>
+              </w:rPr>
+              <w:t>Failed</w:t>
+            </w:r>
+            <w:proofErr w:type="spellEnd"/>
           </w:p>
         </w:tc>
       </w:tr>
@@ -4030,6 +4334,26 @@
                 <w:lang w:val="nl-NL"/>
               </w:rPr>
             </w:pPr>
+            <w:r>
+              <w:rPr>
+                <w:lang w:val="nl-NL"/>
+              </w:rPr>
+              <w:t xml:space="preserve">De gebruiker krijgt een </w:t>
+            </w:r>
+            <w:proofErr w:type="spellStart"/>
+            <w:r>
+              <w:rPr>
+                <w:lang w:val="nl-NL"/>
+              </w:rPr>
+              <w:t>oracle</w:t>
+            </w:r>
+            <w:proofErr w:type="spellEnd"/>
+            <w:r>
+              <w:rPr>
+                <w:lang w:val="nl-NL"/>
+              </w:rPr>
+              <w:t xml:space="preserve"> error te zien </w:t>
+            </w:r>
           </w:p>
         </w:tc>
         <w:tc>
@@ -4043,6 +4367,14 @@
                 <w:lang w:val="nl-NL"/>
               </w:rPr>
             </w:pPr>
+            <w:proofErr w:type="spellStart"/>
+            <w:r>
+              <w:rPr>
+                <w:lang w:val="nl-NL"/>
+              </w:rPr>
+              <w:t>Failed</w:t>
+            </w:r>
+            <w:proofErr w:type="spellEnd"/>
           </w:p>
         </w:tc>
       </w:tr>
@@ -4080,6 +4412,26 @@
                 <w:lang w:val="nl-NL"/>
               </w:rPr>
             </w:pPr>
+            <w:r>
+              <w:rPr>
+                <w:lang w:val="nl-NL"/>
+              </w:rPr>
+              <w:t xml:space="preserve">De gebruiker krijgt een </w:t>
+            </w:r>
+            <w:proofErr w:type="spellStart"/>
+            <w:r>
+              <w:rPr>
+                <w:lang w:val="nl-NL"/>
+              </w:rPr>
+              <w:t>oracle</w:t>
+            </w:r>
+            <w:proofErr w:type="spellEnd"/>
+            <w:r>
+              <w:rPr>
+                <w:lang w:val="nl-NL"/>
+              </w:rPr>
+              <w:t xml:space="preserve"> error te zien</w:t>
+            </w:r>
           </w:p>
         </w:tc>
         <w:tc>
@@ -4093,6 +4445,14 @@
                 <w:lang w:val="nl-NL"/>
               </w:rPr>
             </w:pPr>
+            <w:proofErr w:type="spellStart"/>
+            <w:r>
+              <w:rPr>
+                <w:lang w:val="nl-NL"/>
+              </w:rPr>
+              <w:t>Failed</w:t>
+            </w:r>
+            <w:proofErr w:type="spellEnd"/>
           </w:p>
         </w:tc>
       </w:tr>
@@ -4127,6 +4487,26 @@
                 <w:lang w:val="nl-NL"/>
               </w:rPr>
             </w:pPr>
+            <w:r>
+              <w:rPr>
+                <w:lang w:val="nl-NL"/>
+              </w:rPr>
+              <w:t xml:space="preserve">De gebruiker krijgt een </w:t>
+            </w:r>
+            <w:proofErr w:type="spellStart"/>
+            <w:r>
+              <w:rPr>
+                <w:lang w:val="nl-NL"/>
+              </w:rPr>
+              <w:t>oracle</w:t>
+            </w:r>
+            <w:proofErr w:type="spellEnd"/>
+            <w:r>
+              <w:rPr>
+                <w:lang w:val="nl-NL"/>
+              </w:rPr>
+              <w:t xml:space="preserve"> error te zien</w:t>
+            </w:r>
           </w:p>
         </w:tc>
         <w:tc>
@@ -4140,6 +4520,14 @@
                 <w:lang w:val="nl-NL"/>
               </w:rPr>
             </w:pPr>
+            <w:proofErr w:type="spellStart"/>
+            <w:r>
+              <w:rPr>
+                <w:lang w:val="nl-NL"/>
+              </w:rPr>
+              <w:t>Failed</w:t>
+            </w:r>
+            <w:proofErr w:type="spellEnd"/>
           </w:p>
         </w:tc>
       </w:tr>
@@ -4177,6 +4565,12 @@
                 <w:lang w:val="nl-NL"/>
               </w:rPr>
             </w:pPr>
+            <w:r>
+              <w:rPr>
+                <w:lang w:val="nl-NL"/>
+              </w:rPr>
+              <w:t>Niet mogelijk</w:t>
+            </w:r>
           </w:p>
         </w:tc>
         <w:tc>
@@ -4190,6 +4584,14 @@
                 <w:lang w:val="nl-NL"/>
               </w:rPr>
             </w:pPr>
+            <w:proofErr w:type="spellStart"/>
+            <w:r>
+              <w:rPr>
+                <w:lang w:val="nl-NL"/>
+              </w:rPr>
+              <w:t>Failed</w:t>
+            </w:r>
+            <w:proofErr w:type="spellEnd"/>
           </w:p>
         </w:tc>
       </w:tr>
@@ -4224,6 +4626,12 @@
                 <w:lang w:val="nl-NL"/>
               </w:rPr>
             </w:pPr>
+            <w:r>
+              <w:rPr>
+                <w:lang w:val="nl-NL"/>
+              </w:rPr>
+              <w:t>Niet mogelijk</w:t>
+            </w:r>
           </w:p>
         </w:tc>
         <w:tc>
@@ -4237,6 +4645,14 @@
                 <w:lang w:val="nl-NL"/>
               </w:rPr>
             </w:pPr>
+            <w:proofErr w:type="spellStart"/>
+            <w:r>
+              <w:rPr>
+                <w:lang w:val="nl-NL"/>
+              </w:rPr>
+              <w:t>Failed</w:t>
+            </w:r>
+            <w:proofErr w:type="spellEnd"/>
           </w:p>
         </w:tc>
       </w:tr>
@@ -4247,6 +4663,77 @@
           <w:lang w:val="nl-NL"/>
         </w:rPr>
       </w:pPr>
+    </w:p>
+    <w:p>
+      <w:pPr>
+        <w:pStyle w:val="Kop1"/>
+        <w:rPr>
+          <w:lang w:val="nl-NL"/>
+        </w:rPr>
+      </w:pPr>
+      <w:r>
+        <w:rPr>
+          <w:lang w:val="nl-NL"/>
+        </w:rPr>
+        <w:t>Conclusie:</w:t>
+      </w:r>
+    </w:p>
+    <w:p>
+      <w:pPr>
+        <w:rPr>
+          <w:lang w:val="nl-NL"/>
+        </w:rPr>
+      </w:pPr>
+      <w:r>
+        <w:rPr>
+          <w:lang w:val="nl-NL"/>
+        </w:rPr>
+        <w:t xml:space="preserve">Het </w:t>
+      </w:r>
+      <w:proofErr w:type="spellStart"/>
+      <w:r>
+        <w:rPr>
+          <w:lang w:val="nl-NL"/>
+        </w:rPr>
+        <w:t>atp</w:t>
+      </w:r>
+      <w:proofErr w:type="spellEnd"/>
+      <w:r>
+        <w:rPr>
+          <w:lang w:val="nl-NL"/>
+        </w:rPr>
+        <w:t xml:space="preserve"> is </w:t>
+      </w:r>
+      <w:proofErr w:type="spellStart"/>
+      <w:r>
+        <w:rPr>
+          <w:lang w:val="nl-NL"/>
+        </w:rPr>
+        <w:t>not</w:t>
+      </w:r>
+      <w:proofErr w:type="spellEnd"/>
+      <w:r>
+        <w:rPr>
+          <w:lang w:val="nl-NL"/>
+        </w:rPr>
+        <w:t xml:space="preserve"> </w:t>
+      </w:r>
+      <w:proofErr w:type="spellStart"/>
+      <w:r>
+        <w:rPr>
+          <w:lang w:val="nl-NL"/>
+        </w:rPr>
+        <w:t>passed</w:t>
+      </w:r>
+      <w:proofErr w:type="spellEnd"/>
+      <w:r>
+        <w:rPr>
+          <w:lang w:val="nl-NL"/>
+        </w:rPr>
+        <w:t xml:space="preserve"> want niet alle tests zijn geslaagd.</w:t>
+      </w:r>
+      <w:bookmarkStart w:id="7" w:name="_GoBack"/>
+      <w:bookmarkEnd w:id="7"/>
       <w:r>
         <w:rPr>
           <w:lang w:val="nl-NL"/>
@@ -5065,6 +5552,7 @@
     <w:rsid w:val="00000004"/>
     <w:rsid w:val="000F7E13"/>
     <w:rsid w:val="00510FDD"/>
+    <w:rsid w:val="006F4211"/>
     <w:rsid w:val="008F54CD"/>
   </w:rsids>
   <m:mathPr>
@@ -5812,7 +6300,7 @@
 </file>
 
 <file path=customXml/itemProps2.xml><?xml version="1.0" encoding="utf-8"?>
-<ds:datastoreItem xmlns:ds="http://schemas.openxmlformats.org/officeDocument/2006/customXml" ds:itemID="{1E9E344B-7A30-409B-BBA9-0C96548893F6}">
+<ds:datastoreItem xmlns:ds="http://schemas.openxmlformats.org/officeDocument/2006/customXml" ds:itemID="{230EC542-35F3-47D5-825E-08BEE044AC32}">
   <ds:schemaRefs>
     <ds:schemaRef ds:uri="http://schemas.openxmlformats.org/officeDocument/2006/bibliography"/>
   </ds:schemaRefs>

</xml_diff>